<commit_message>
Updated documents to reflect final state of Beta Build
</commit_message>
<xml_diff>
--- a/ParkingAvailabilitySystem-Documents/Assignments/Alpha Test/T1 - Alpha Test.docx
+++ b/ParkingAvailabilitySystem-Documents/Assignments/Alpha Test/T1 - Alpha Test.docx
@@ -1,12 +1,12 @@
 
 <file path=word/document.xml><?xml version="1.0" encoding="utf-8"?>
-<w:document xmlns:wpc="http://schemas.microsoft.com/office/word/2010/wordprocessingCanvas" xmlns:cx="http://schemas.microsoft.com/office/drawing/2014/chartex" xmlns:cx1="http://schemas.microsoft.com/office/drawing/2015/9/8/chartex" xmlns:cx2="http://schemas.microsoft.com/office/drawing/2015/10/21/chartex" xmlns:cx3="http://schemas.microsoft.com/office/drawing/2016/5/9/chartex" xmlns:cx4="http://schemas.microsoft.com/office/drawing/2016/5/10/chartex" xmlns:cx5="http://schemas.microsoft.com/office/drawing/2016/5/11/chartex" xmlns:cx6="http://schemas.microsoft.com/office/drawing/2016/5/12/chartex" xmlns:cx7="http://schemas.microsoft.com/office/drawing/2016/5/13/chartex" xmlns:cx8="http://schemas.microsoft.com/office/drawing/2016/5/14/chartex" xmlns:mc="http://schemas.openxmlformats.org/markup-compatibility/2006" xmlns:aink="http://schemas.microsoft.com/office/drawing/2016/ink" xmlns:am3d="http://schemas.microsoft.com/office/drawing/2017/model3d" xmlns:o="urn:schemas-microsoft-com:office:office" xmlns:oel="http://schemas.microsoft.com/office/2019/extlst" xmlns:r="http://schemas.openxmlformats.org/officeDocument/2006/relationships" xmlns:m="http://schemas.openxmlformats.org/officeDocument/2006/math" xmlns:v="urn:schemas-microsoft-com:vml" xmlns:wp14="http://schemas.microsoft.com/office/word/2010/wordprocessingDrawing" xmlns:wp="http://schemas.openxmlformats.org/drawingml/2006/wordprocessingDrawing" xmlns:w10="urn:schemas-microsoft-com:office:word" xmlns:w="http://schemas.openxmlformats.org/wordprocessingml/2006/main" xmlns:w14="http://schemas.microsoft.com/office/word/2010/wordml" xmlns:w15="http://schemas.microsoft.com/office/word/2012/wordml" xmlns:w16cex="http://schemas.microsoft.com/office/word/2018/wordml/cex" xmlns:w16cid="http://schemas.microsoft.com/office/word/2016/wordml/cid" xmlns:w16="http://schemas.microsoft.com/office/word/2018/wordml" xmlns:w16du="http://schemas.microsoft.com/office/word/2023/wordml/word16du" xmlns:w16sdtdh="http://schemas.microsoft.com/office/word/2020/wordml/sdtdatahash" xmlns:w16se="http://schemas.microsoft.com/office/word/2015/wordml/symex" xmlns:wpg="http://schemas.microsoft.com/office/word/2010/wordprocessingGroup" xmlns:wpi="http://schemas.microsoft.com/office/word/2010/wordprocessingInk" xmlns:wne="http://schemas.microsoft.com/office/word/2006/wordml" xmlns:wps="http://schemas.microsoft.com/office/word/2010/wordprocessingShape" xmlns:a="http://schemas.openxmlformats.org/drawingml/2006/main" xmlns:a16="http://schemas.microsoft.com/office/drawing/2014/main" xmlns:pic="http://schemas.openxmlformats.org/drawingml/2006/picture" xmlns:a14="http://schemas.microsoft.com/office/drawing/2010/main" mc:Ignorable="w14 w15 w16se w16cid w16 w16cex w16sdtdh w16du wp14">
+<w:document xmlns:wpc="http://schemas.microsoft.com/office/word/2010/wordprocessingCanvas" xmlns:cx="http://schemas.microsoft.com/office/drawing/2014/chartex" xmlns:cx1="http://schemas.microsoft.com/office/drawing/2015/9/8/chartex" xmlns:cx2="http://schemas.microsoft.com/office/drawing/2015/10/21/chartex" xmlns:cx3="http://schemas.microsoft.com/office/drawing/2016/5/9/chartex" xmlns:cx4="http://schemas.microsoft.com/office/drawing/2016/5/10/chartex" xmlns:cx5="http://schemas.microsoft.com/office/drawing/2016/5/11/chartex" xmlns:cx6="http://schemas.microsoft.com/office/drawing/2016/5/12/chartex" xmlns:cx7="http://schemas.microsoft.com/office/drawing/2016/5/13/chartex" xmlns:cx8="http://schemas.microsoft.com/office/drawing/2016/5/14/chartex" xmlns:mc="http://schemas.openxmlformats.org/markup-compatibility/2006" xmlns:aink="http://schemas.microsoft.com/office/drawing/2016/ink" xmlns:am3d="http://schemas.microsoft.com/office/drawing/2017/model3d" xmlns:o="urn:schemas-microsoft-com:office:office" xmlns:oel="http://schemas.microsoft.com/office/2019/extlst" xmlns:r="http://schemas.openxmlformats.org/officeDocument/2006/relationships" xmlns:m="http://schemas.openxmlformats.org/officeDocument/2006/math" xmlns:v="urn:schemas-microsoft-com:vml" xmlns:wp14="http://schemas.microsoft.com/office/word/2010/wordprocessingDrawing" xmlns:wp="http://schemas.openxmlformats.org/drawingml/2006/wordprocessingDrawing" xmlns:w10="urn:schemas-microsoft-com:office:word" xmlns:w="http://schemas.openxmlformats.org/wordprocessingml/2006/main" xmlns:w14="http://schemas.microsoft.com/office/word/2010/wordml" xmlns:w15="http://schemas.microsoft.com/office/word/2012/wordml" xmlns:w16cex="http://schemas.microsoft.com/office/word/2018/wordml/cex" xmlns:w16cid="http://schemas.microsoft.com/office/word/2016/wordml/cid" xmlns:w16="http://schemas.microsoft.com/office/word/2018/wordml" xmlns:w16du="http://schemas.microsoft.com/office/word/2023/wordml/word16du" xmlns:w16sdtdh="http://schemas.microsoft.com/office/word/2020/wordml/sdtdatahash" xmlns:w16sdtfl="http://schemas.microsoft.com/office/word/2024/wordml/sdtformatlock" xmlns:w16se="http://schemas.microsoft.com/office/word/2015/wordml/symex" xmlns:wpg="http://schemas.microsoft.com/office/word/2010/wordprocessingGroup" xmlns:wpi="http://schemas.microsoft.com/office/word/2010/wordprocessingInk" xmlns:wne="http://schemas.microsoft.com/office/word/2006/wordml" xmlns:wps="http://schemas.microsoft.com/office/word/2010/wordprocessingShape" mc:Ignorable="w14 w15 w16se w16cid w16 w16cex w16sdtdh w16sdtfl w16du wp14">
   <w:body>
     <w:p>
       <w:pPr>
         <w:jc w:val="center"/>
         <w:rPr>
-          <w:rFonts w:ascii="Calibri" w:hAnsi="Calibri" w:eastAsia="Calibri" w:cs="Calibri"/>
+          <w:rFonts w:ascii="Calibri" w:eastAsia="Calibri" w:hAnsi="Calibri" w:cs="Calibri"/>
           <w:color w:val="000000" w:themeColor="text1"/>
           <w:sz w:val="36"/>
           <w:szCs w:val="36"/>
@@ -17,7 +17,7 @@
       <w:pPr>
         <w:jc w:val="center"/>
         <w:rPr>
-          <w:rFonts w:ascii="Calibri" w:hAnsi="Calibri" w:eastAsia="Calibri" w:cs="Calibri"/>
+          <w:rFonts w:ascii="Calibri" w:eastAsia="Calibri" w:hAnsi="Calibri" w:cs="Calibri"/>
           <w:color w:val="000000" w:themeColor="text1"/>
           <w:sz w:val="36"/>
           <w:szCs w:val="36"/>
@@ -28,7 +28,7 @@
       <w:pPr>
         <w:jc w:val="center"/>
         <w:rPr>
-          <w:rFonts w:ascii="Calibri" w:hAnsi="Calibri" w:eastAsia="Calibri" w:cs="Calibri"/>
+          <w:rFonts w:ascii="Calibri" w:eastAsia="Calibri" w:hAnsi="Calibri" w:cs="Calibri"/>
           <w:color w:val="000000" w:themeColor="text1"/>
           <w:sz w:val="36"/>
           <w:szCs w:val="36"/>
@@ -39,7 +39,7 @@
       <w:pPr>
         <w:jc w:val="center"/>
         <w:rPr>
-          <w:rFonts w:ascii="Calibri" w:hAnsi="Calibri" w:eastAsia="Calibri" w:cs="Calibri"/>
+          <w:rFonts w:ascii="Calibri" w:eastAsia="Calibri" w:hAnsi="Calibri" w:cs="Calibri"/>
           <w:color w:val="000000" w:themeColor="text1"/>
           <w:sz w:val="36"/>
           <w:szCs w:val="36"/>
@@ -50,7 +50,7 @@
       <w:pPr>
         <w:jc w:val="center"/>
         <w:rPr>
-          <w:rFonts w:ascii="Calibri" w:hAnsi="Calibri" w:eastAsia="Calibri" w:cs="Calibri"/>
+          <w:rFonts w:ascii="Calibri" w:eastAsia="Calibri" w:hAnsi="Calibri" w:cs="Calibri"/>
           <w:color w:val="000000" w:themeColor="text1"/>
           <w:sz w:val="36"/>
           <w:szCs w:val="36"/>
@@ -61,7 +61,7 @@
       <w:pPr>
         <w:jc w:val="center"/>
         <w:rPr>
-          <w:rFonts w:ascii="Calibri" w:hAnsi="Calibri" w:eastAsia="Calibri" w:cs="Calibri"/>
+          <w:rFonts w:ascii="Calibri" w:eastAsia="Calibri" w:hAnsi="Calibri" w:cs="Calibri"/>
           <w:color w:val="000000" w:themeColor="text1"/>
           <w:sz w:val="36"/>
           <w:szCs w:val="36"/>
@@ -69,7 +69,7 @@
       </w:pPr>
       <w:r>
         <w:rPr>
-          <w:rFonts w:ascii="Calibri" w:hAnsi="Calibri" w:eastAsia="Calibri" w:cs="Calibri"/>
+          <w:rFonts w:ascii="Calibri" w:eastAsia="Calibri" w:hAnsi="Calibri" w:cs="Calibri"/>
           <w:color w:val="000000" w:themeColor="text1"/>
           <w:sz w:val="36"/>
           <w:szCs w:val="36"/>
@@ -81,7 +81,7 @@
       <w:pPr>
         <w:jc w:val="center"/>
         <w:rPr>
-          <w:rFonts w:ascii="Calibri" w:hAnsi="Calibri" w:eastAsia="Calibri" w:cs="Calibri"/>
+          <w:rFonts w:ascii="Calibri" w:eastAsia="Calibri" w:hAnsi="Calibri" w:cs="Calibri"/>
           <w:color w:val="000000" w:themeColor="text1"/>
           <w:sz w:val="28"/>
           <w:szCs w:val="28"/>
@@ -89,7 +89,7 @@
       </w:pPr>
       <w:r>
         <w:rPr>
-          <w:rFonts w:ascii="Calibri" w:hAnsi="Calibri" w:eastAsia="Calibri" w:cs="Calibri"/>
+          <w:rFonts w:ascii="Calibri" w:eastAsia="Calibri" w:hAnsi="Calibri" w:cs="Calibri"/>
           <w:color w:val="000000" w:themeColor="text1"/>
           <w:sz w:val="28"/>
           <w:szCs w:val="28"/>
@@ -98,7 +98,7 @@
       </w:r>
       <w:r>
         <w:rPr>
-          <w:rFonts w:ascii="Calibri" w:hAnsi="Calibri" w:eastAsia="Calibri" w:cs="Calibri"/>
+          <w:rFonts w:ascii="Calibri" w:eastAsia="Calibri" w:hAnsi="Calibri" w:cs="Calibri"/>
           <w:color w:val="000000" w:themeColor="text1"/>
           <w:sz w:val="28"/>
           <w:szCs w:val="28"/>
@@ -110,7 +110,7 @@
       <w:pPr>
         <w:jc w:val="center"/>
         <w:rPr>
-          <w:rFonts w:ascii="Calibri" w:hAnsi="Calibri" w:eastAsia="Calibri" w:cs="Calibri"/>
+          <w:rFonts w:ascii="Calibri" w:eastAsia="Calibri" w:hAnsi="Calibri" w:cs="Calibri"/>
           <w:color w:val="000000" w:themeColor="text1"/>
           <w:sz w:val="28"/>
           <w:szCs w:val="28"/>
@@ -121,7 +121,7 @@
       <w:pPr>
         <w:jc w:val="center"/>
         <w:rPr>
-          <w:rFonts w:ascii="Calibri" w:hAnsi="Calibri" w:eastAsia="Calibri" w:cs="Calibri"/>
+          <w:rFonts w:ascii="Calibri" w:eastAsia="Calibri" w:hAnsi="Calibri" w:cs="Calibri"/>
           <w:color w:val="000000" w:themeColor="text1"/>
           <w:sz w:val="22"/>
           <w:szCs w:val="22"/>
@@ -129,7 +129,7 @@
       </w:pPr>
       <w:r>
         <w:rPr>
-          <w:rFonts w:ascii="Calibri" w:hAnsi="Calibri" w:eastAsia="Calibri" w:cs="Calibri"/>
+          <w:rFonts w:ascii="Calibri" w:eastAsia="Calibri" w:hAnsi="Calibri" w:cs="Calibri"/>
           <w:color w:val="000000" w:themeColor="text1"/>
           <w:sz w:val="22"/>
           <w:szCs w:val="22"/>
@@ -137,26 +137,123 @@
         <w:t>Erik Meurrens, Benjamin Simonson, Ryan Jalloul, Evan Tobon, Samer Khatib</w:t>
       </w:r>
     </w:p>
-    <w:p/>
-    <w:p/>
-    <w:p/>
-    <w:p/>
-    <w:p/>
-    <w:p/>
-    <w:p/>
-    <w:p/>
-    <w:p/>
-    <w:p/>
-    <w:p/>
-    <w:p/>
-    <w:p/>
-    <w:p/>
-    <w:p/>
-    <w:p/>
+    <w:p>
+      <w:pPr>
+        <w:rPr>
+          <w:rFonts w:hint="eastAsia"/>
+        </w:rPr>
+      </w:pPr>
+    </w:p>
+    <w:p>
+      <w:pPr>
+        <w:rPr>
+          <w:rFonts w:hint="eastAsia"/>
+        </w:rPr>
+      </w:pPr>
+    </w:p>
+    <w:p>
+      <w:pPr>
+        <w:rPr>
+          <w:rFonts w:hint="eastAsia"/>
+        </w:rPr>
+      </w:pPr>
+    </w:p>
+    <w:p>
+      <w:pPr>
+        <w:rPr>
+          <w:rFonts w:hint="eastAsia"/>
+        </w:rPr>
+      </w:pPr>
+    </w:p>
+    <w:p>
+      <w:pPr>
+        <w:rPr>
+          <w:rFonts w:hint="eastAsia"/>
+        </w:rPr>
+      </w:pPr>
+    </w:p>
+    <w:p>
+      <w:pPr>
+        <w:rPr>
+          <w:rFonts w:hint="eastAsia"/>
+        </w:rPr>
+      </w:pPr>
+    </w:p>
+    <w:p>
+      <w:pPr>
+        <w:rPr>
+          <w:rFonts w:hint="eastAsia"/>
+        </w:rPr>
+      </w:pPr>
+    </w:p>
+    <w:p>
+      <w:pPr>
+        <w:rPr>
+          <w:rFonts w:hint="eastAsia"/>
+        </w:rPr>
+      </w:pPr>
+    </w:p>
+    <w:p>
+      <w:pPr>
+        <w:rPr>
+          <w:rFonts w:hint="eastAsia"/>
+        </w:rPr>
+      </w:pPr>
+    </w:p>
+    <w:p>
+      <w:pPr>
+        <w:rPr>
+          <w:rFonts w:hint="eastAsia"/>
+        </w:rPr>
+      </w:pPr>
+    </w:p>
+    <w:p>
+      <w:pPr>
+        <w:rPr>
+          <w:rFonts w:hint="eastAsia"/>
+        </w:rPr>
+      </w:pPr>
+    </w:p>
+    <w:p>
+      <w:pPr>
+        <w:rPr>
+          <w:rFonts w:hint="eastAsia"/>
+        </w:rPr>
+      </w:pPr>
+    </w:p>
+    <w:p>
+      <w:pPr>
+        <w:rPr>
+          <w:rFonts w:hint="eastAsia"/>
+        </w:rPr>
+      </w:pPr>
+    </w:p>
+    <w:p>
+      <w:pPr>
+        <w:rPr>
+          <w:rFonts w:hint="eastAsia"/>
+        </w:rPr>
+      </w:pPr>
+    </w:p>
+    <w:p>
+      <w:pPr>
+        <w:rPr>
+          <w:rFonts w:hint="eastAsia"/>
+        </w:rPr>
+      </w:pPr>
+    </w:p>
+    <w:p>
+      <w:pPr>
+        <w:rPr>
+          <w:rFonts w:hint="eastAsia"/>
+        </w:rPr>
+      </w:pPr>
+    </w:p>
     <w:p>
       <w:pPr>
         <w:jc w:val="center"/>
         <w:rPr>
+          <w:rFonts w:hint="eastAsia"/>
           <w:b/>
           <w:bCs/>
         </w:rPr>
@@ -172,6 +269,7 @@
     <w:p>
       <w:pPr>
         <w:rPr>
+          <w:rFonts w:hint="eastAsia"/>
           <w:i/>
           <w:iCs/>
         </w:rPr>
@@ -187,6 +285,9 @@
     <w:p>
       <w:pPr>
         <w:ind w:firstLine="720"/>
+        <w:rPr>
+          <w:rFonts w:hint="eastAsia"/>
+        </w:rPr>
       </w:pPr>
       <w:r>
         <w:t xml:space="preserve">The </w:t>
@@ -341,7 +442,7 @@
       <w:r>
         <w:t xml:space="preserve">is entering or </w:t>
       </w:r>
-      <w:bookmarkStart w:name="_Int_AhCkdkXs" w:id="0"/>
+      <w:bookmarkStart w:id="0" w:name="_Int_AhCkdkXs"/>
       <w:r>
         <w:t>decrement</w:t>
       </w:r>
@@ -376,13 +477,16 @@
     <w:p>
       <w:pPr>
         <w:jc w:val="center"/>
+        <w:rPr>
+          <w:rFonts w:hint="eastAsia"/>
+        </w:rPr>
       </w:pPr>
       <w:r>
         <w:rPr>
           <w:noProof/>
         </w:rPr>
         <w:drawing>
-          <wp:inline distT="0" distB="0" distL="0" distR="0" wp14:anchorId="2C651D97" wp14:editId="7537D4D3">
+          <wp:inline distT="0" distB="0" distL="0" distR="0" wp14:anchorId="2C651D97" wp14:editId="293DCEB7">
             <wp:extent cx="5943600" cy="4219575"/>
             <wp:effectExtent l="0" t="0" r="0" b="0"/>
             <wp:docPr id="285075594" name="Picture 285075594">
@@ -450,6 +554,9 @@
     <w:p>
       <w:pPr>
         <w:jc w:val="center"/>
+        <w:rPr>
+          <w:rFonts w:hint="eastAsia"/>
+        </w:rPr>
       </w:pPr>
       <w:r>
         <w:rPr>
@@ -457,6 +564,7 @@
           <w:bCs/>
           <w:noProof/>
         </w:rPr>
+        <w:lastRenderedPageBreak/>
         <w:drawing>
           <wp:inline distT="0" distB="0" distL="0" distR="0" wp14:anchorId="6EB2135A" wp14:editId="02BF7F39">
             <wp:extent cx="5943600" cy="574675"/>
@@ -509,6 +617,9 @@
     <w:p>
       <w:pPr>
         <w:jc w:val="center"/>
+        <w:rPr>
+          <w:rFonts w:hint="eastAsia"/>
+        </w:rPr>
       </w:pPr>
       <w:r>
         <w:rPr>
@@ -550,6 +661,7 @@
     <w:p>
       <w:pPr>
         <w:rPr>
+          <w:rFonts w:hint="eastAsia"/>
           <w:i/>
           <w:iCs/>
         </w:rPr>
@@ -558,6 +670,7 @@
     <w:p>
       <w:pPr>
         <w:rPr>
+          <w:rFonts w:hint="eastAsia"/>
           <w:i/>
           <w:iCs/>
         </w:rPr>
@@ -571,6 +684,11 @@
       </w:r>
     </w:p>
     <w:p>
+      <w:pPr>
+        <w:rPr>
+          <w:rFonts w:hint="eastAsia"/>
+        </w:rPr>
+      </w:pPr>
       <w:r>
         <w:tab/>
       </w:r>
@@ -620,6 +738,7 @@
     <w:p>
       <w:pPr>
         <w:rPr>
+          <w:rFonts w:hint="eastAsia"/>
           <w:i/>
           <w:iCs/>
         </w:rPr>
@@ -633,6 +752,11 @@
       </w:r>
     </w:p>
     <w:p>
+      <w:pPr>
+        <w:rPr>
+          <w:rFonts w:hint="eastAsia"/>
+        </w:rPr>
+      </w:pPr>
       <w:r>
         <w:rPr>
           <w:i/>
@@ -647,7 +771,19 @@
         <w:t xml:space="preserve">, as seen in </w:t>
       </w:r>
       <w:r>
-        <w:t>Figures 3 and 4. Users would open the app and be introduced to the map screen</w:t>
+        <w:t xml:space="preserve">Figures </w:t>
+      </w:r>
+      <w:r>
+        <w:t>4</w:t>
+      </w:r>
+      <w:r>
+        <w:t xml:space="preserve"> and </w:t>
+      </w:r>
+      <w:r>
+        <w:t>5</w:t>
+      </w:r>
+      <w:r>
+        <w:t>. Users would open the app and be introduced to the map screen</w:t>
       </w:r>
       <w:r>
         <w:t xml:space="preserve">. As the app starts up, the app loads ParkingLocation objects </w:t>
@@ -689,11 +825,15 @@
     <w:p>
       <w:pPr>
         <w:jc w:val="center"/>
+        <w:rPr>
+          <w:rFonts w:hint="eastAsia"/>
+        </w:rPr>
       </w:pPr>
       <w:r>
         <w:rPr>
           <w:noProof/>
         </w:rPr>
+        <w:lastRenderedPageBreak/>
         <w:drawing>
           <wp:inline distT="0" distB="0" distL="0" distR="0" wp14:anchorId="53817070" wp14:editId="1FC24119">
             <wp:extent cx="3457575" cy="2583336"/>
@@ -746,6 +886,9 @@
     <w:p>
       <w:pPr>
         <w:jc w:val="center"/>
+        <w:rPr>
+          <w:rFonts w:hint="eastAsia"/>
+        </w:rPr>
       </w:pPr>
       <w:r>
         <w:rPr>
@@ -761,6 +904,9 @@
     <w:p>
       <w:pPr>
         <w:jc w:val="center"/>
+        <w:rPr>
+          <w:rFonts w:hint="eastAsia"/>
+        </w:rPr>
       </w:pPr>
       <w:r>
         <w:rPr>
@@ -818,6 +964,9 @@
     <w:p>
       <w:pPr>
         <w:jc w:val="center"/>
+        <w:rPr>
+          <w:rFonts w:hint="eastAsia"/>
+        </w:rPr>
       </w:pPr>
       <w:r>
         <w:rPr>
@@ -840,6 +989,7 @@
     <w:p>
       <w:pPr>
         <w:rPr>
+          <w:rFonts w:hint="eastAsia"/>
           <w:i/>
           <w:iCs/>
         </w:rPr>
@@ -848,6 +998,7 @@
     <w:p>
       <w:pPr>
         <w:rPr>
+          <w:rFonts w:hint="eastAsia"/>
           <w:i/>
           <w:iCs/>
         </w:rPr>
@@ -860,11 +1011,18 @@
         <w:t xml:space="preserve">Backend API </w:t>
       </w:r>
     </w:p>
-    <w:p/>
+    <w:p>
+      <w:pPr>
+        <w:rPr>
+          <w:rFonts w:hint="eastAsia"/>
+        </w:rPr>
+      </w:pPr>
+    </w:p>
     <w:p>
       <w:pPr>
         <w:jc w:val="center"/>
         <w:rPr>
+          <w:rFonts w:hint="eastAsia"/>
           <w:b/>
           <w:bCs/>
         </w:rPr>
@@ -927,69 +1085,78 @@
     <w:p>
       <w:pPr>
         <w:jc w:val="center"/>
-      </w:pPr>
-      <w:r>
-        <w:rPr>
-          <w:b w:val="1"/>
-          <w:bCs w:val="1"/>
+        <w:rPr>
+          <w:rFonts w:hint="eastAsia"/>
+        </w:rPr>
+      </w:pPr>
+      <w:r>
+        <w:rPr>
+          <w:b/>
+          <w:bCs/>
         </w:rPr>
         <w:t xml:space="preserve">Figure 5. </w:t>
       </w:r>
       <w:r>
-        <w:rPr/>
         <w:t>Lot Database</w:t>
       </w:r>
       <w:r>
-        <w:rPr/>
         <w:t xml:space="preserve"> API Interaction</w:t>
       </w:r>
     </w:p>
     <w:p>
       <w:pPr>
-        <w:jc w:val="left"/>
-        <w:rPr>
-          <w:i w:val="1"/>
-          <w:iCs w:val="1"/>
-        </w:rPr>
-      </w:pPr>
-      <w:r>
-        <w:rPr>
-          <w:i w:val="1"/>
-          <w:iCs w:val="1"/>
+        <w:rPr>
+          <w:rFonts w:hint="eastAsia"/>
+          <w:i/>
+          <w:iCs/>
+        </w:rPr>
+      </w:pPr>
+      <w:r>
+        <w:rPr>
+          <w:i/>
+          <w:iCs/>
         </w:rPr>
         <w:t>ESP32</w:t>
       </w:r>
     </w:p>
     <w:p>
       <w:pPr>
-        <w:pStyle w:val="Normal"/>
-        <w:jc w:val="left"/>
-        <w:rPr>
-          <w:i w:val="1"/>
-          <w:iCs w:val="1"/>
-        </w:rPr>
-      </w:pPr>
-      <w:r>
+        <w:rPr>
+          <w:rFonts w:hint="eastAsia"/>
+          <w:i/>
+          <w:iCs/>
+        </w:rPr>
+      </w:pPr>
+      <w:r>
+        <w:rPr>
+          <w:noProof/>
+        </w:rPr>
         <w:drawing>
-          <wp:inline wp14:editId="52A0AA5A" wp14:anchorId="03AF5B78">
+          <wp:inline distT="0" distB="0" distL="0" distR="0" wp14:anchorId="03AF5B78" wp14:editId="52A0AA5A">
             <wp:extent cx="4962526" cy="2009775"/>
             <wp:effectExtent l="0" t="0" r="0" b="0"/>
-            <wp:docPr id="52800916" name="" title=""/>
+            <wp:docPr id="52800916" name="Picture 52800916">
+              <a:extLst xmlns:a="http://schemas.openxmlformats.org/drawingml/2006/main">
+                <a:ext uri="{FF2B5EF4-FFF2-40B4-BE49-F238E27FC236}">
+                  <a16:creationId xmlns:a16="http://schemas.microsoft.com/office/drawing/2014/main" id="{F41CB397-3798-4F73-A3CA-76E5FBF58381}"/>
+                </a:ext>
+              </a:extLst>
+            </wp:docPr>
             <wp:cNvGraphicFramePr>
-              <a:graphicFrameLocks noChangeAspect="1"/>
+              <a:graphicFrameLocks xmlns:a="http://schemas.openxmlformats.org/drawingml/2006/main" noChangeAspect="1"/>
             </wp:cNvGraphicFramePr>
-            <a:graphic>
+            <a:graphic xmlns:a="http://schemas.openxmlformats.org/drawingml/2006/main">
               <a:graphicData uri="http://schemas.openxmlformats.org/drawingml/2006/picture">
-                <pic:pic>
+                <pic:pic xmlns:pic="http://schemas.openxmlformats.org/drawingml/2006/picture">
                   <pic:nvPicPr>
                     <pic:cNvPr id="0" name=""/>
                     <pic:cNvPicPr/>
                   </pic:nvPicPr>
                   <pic:blipFill>
-                    <a:blip r:embed="R3327d98fa2124ded">
+                    <a:blip r:embed="rId11">
                       <a:extLst>
-                        <a:ext xmlns:a="http://schemas.openxmlformats.org/drawingml/2006/main" uri="{28A0092B-C50C-407E-A947-70E740481C1C}">
-                          <a14:useLocalDpi val="0"/>
+                        <a:ext uri="{28A0092B-C50C-407E-A947-70E740481C1C}">
+                          <a14:useLocalDpi xmlns:a14="http://schemas.microsoft.com/office/drawing/2010/main" val="0"/>
                         </a:ext>
                       </a:extLst>
                     </a:blip>
@@ -1017,6 +1184,7 @@
       <w:pPr>
         <w:jc w:val="center"/>
         <w:rPr>
+          <w:rFonts w:hint="eastAsia"/>
           <w:b/>
           <w:bCs/>
         </w:rPr>
@@ -1039,6 +1207,7 @@
     <w:p>
       <w:pPr>
         <w:rPr>
+          <w:rFonts w:hint="eastAsia"/>
           <w:i/>
           <w:iCs/>
         </w:rPr>
@@ -1054,6 +1223,9 @@
     <w:p>
       <w:pPr>
         <w:ind w:firstLine="720"/>
+        <w:rPr>
+          <w:rFonts w:hint="eastAsia"/>
+        </w:rPr>
       </w:pPr>
       <w:r>
         <w:t xml:space="preserve">How we have currently tested this is with images found on the internet of cars </w:t>
@@ -1082,7 +1254,7 @@
       <w:r>
         <w:t xml:space="preserve"> would be in the garage and drive our cars </w:t>
       </w:r>
-      <w:bookmarkStart w:name="_Int_Mkh2mxER" w:id="1"/>
+      <w:bookmarkStart w:id="1" w:name="_Int_Mkh2mxER"/>
       <w:r>
         <w:t>by</w:t>
       </w:r>
@@ -1133,669 +1305,22 @@
     <w:p>
       <w:pPr>
         <w:jc w:val="center"/>
+        <w:rPr>
+          <w:rFonts w:hint="eastAsia"/>
+        </w:rPr>
       </w:pPr>
       <w:r>
         <w:rPr>
           <w:noProof/>
         </w:rPr>
         <w:drawing>
-          <wp:inline distT="0" distB="0" distL="0" distR="0" wp14:anchorId="1C307E9E" wp14:editId="597C9047">
+          <wp:inline distT="0" distB="0" distL="0" distR="0" wp14:anchorId="1C307E9E" wp14:editId="6EF43262">
             <wp:extent cx="5943600" cy="228600"/>
             <wp:effectExtent l="0" t="0" r="0" b="0"/>
             <wp:docPr id="2108855645" name="Picture 2108855645">
               <a:extLst xmlns:a="http://schemas.openxmlformats.org/drawingml/2006/main">
                 <a:ext uri="{FF2B5EF4-FFF2-40B4-BE49-F238E27FC236}">
                   <a16:creationId xmlns:a16="http://schemas.microsoft.com/office/drawing/2014/main" id="{26EF3191-63C8-4BF6-B594-6AD543DFA449}"/>
-                </a:ext>
-              </a:extLst>
-            </wp:docPr>
-            <wp:cNvGraphicFramePr>
-              <a:graphicFrameLocks xmlns:a="http://schemas.openxmlformats.org/drawingml/2006/main" noChangeAspect="1"/>
-            </wp:cNvGraphicFramePr>
-            <a:graphic xmlns:a="http://schemas.openxmlformats.org/drawingml/2006/main">
-              <a:graphicData uri="http://schemas.openxmlformats.org/drawingml/2006/picture">
-                <pic:pic xmlns:pic="http://schemas.openxmlformats.org/drawingml/2006/picture">
-                  <pic:nvPicPr>
-                    <pic:cNvPr id="0" name=""/>
-                    <pic:cNvPicPr/>
-                  </pic:nvPicPr>
-                  <pic:blipFill>
-                    <a:blip r:embed="rId11" cstate="print">
-                      <a:extLst>
-                        <a:ext uri="{28A0092B-C50C-407E-A947-70E740481C1C}">
-                          <a14:useLocalDpi xmlns:a14="http://schemas.microsoft.com/office/drawing/2010/main" val="0"/>
-                        </a:ext>
-                      </a:extLst>
-                    </a:blip>
-                    <a:stretch>
-                      <a:fillRect/>
-                    </a:stretch>
-                  </pic:blipFill>
-                  <pic:spPr>
-                    <a:xfrm>
-                      <a:off x="0" y="0"/>
-                      <a:ext cx="5943600" cy="228600"/>
-                    </a:xfrm>
-                    <a:prstGeom prst="rect">
-                      <a:avLst/>
-                    </a:prstGeom>
-                  </pic:spPr>
-                </pic:pic>
-              </a:graphicData>
-            </a:graphic>
-          </wp:inline>
-        </w:drawing>
-      </w:r>
-      <w:r>
-        <w:rPr>
-          <w:b/>
-          <w:bCs/>
-        </w:rPr>
-        <w:t xml:space="preserve">Figure </w:t>
-      </w:r>
-      <w:r>
-        <w:rPr>
-          <w:b/>
-          <w:bCs/>
-        </w:rPr>
-        <w:t>6</w:t>
-      </w:r>
-      <w:r>
-        <w:rPr>
-          <w:b/>
-          <w:bCs/>
-        </w:rPr>
-        <w:t>.</w:t>
-      </w:r>
-      <w:r>
-        <w:t xml:space="preserve"> Model inference time</w:t>
-      </w:r>
-    </w:p>
-    <w:p>
-      <w:pPr>
-        <w:rPr>
-          <w:i/>
-          <w:iCs/>
-        </w:rPr>
-      </w:pPr>
-      <w:r>
-        <w:rPr>
-          <w:i/>
-          <w:iCs/>
-        </w:rPr>
-        <w:t>License Plate Recognition</w:t>
-      </w:r>
-    </w:p>
-    <w:p>
-      <w:r>
-        <w:tab/>
-      </w:r>
-      <w:r>
-        <w:t>The te</w:t>
-      </w:r>
-      <w:r>
-        <w:t>sting procedure involves both testing the model on existing license plate datasets</w:t>
-      </w:r>
-      <w:r>
-        <w:t xml:space="preserve"> and collected image frames </w:t>
-      </w:r>
-      <w:r>
-        <w:t xml:space="preserve">from the field </w:t>
-      </w:r>
-      <w:r>
-        <w:t xml:space="preserve">and evaluating performance metrics of the model such as accuracy and confidence. </w:t>
-      </w:r>
-      <w:r>
-        <w:t xml:space="preserve">Additionally, while testing the model, we will </w:t>
-      </w:r>
-      <w:r>
-        <w:t>monitor the inference speed and adjust configurations and parameters to</w:t>
-      </w:r>
-      <w:r>
-        <w:t xml:space="preserve"> try to improve performance. Moreover, b</w:t>
-      </w:r>
-      <w:r>
-        <w:t xml:space="preserve">ecause a license plate is a </w:t>
-      </w:r>
-      <w:r>
-        <w:t xml:space="preserve">rectangle with text in it, we </w:t>
-      </w:r>
-      <w:r>
-        <w:t xml:space="preserve">want to explore potential flaws in the model by </w:t>
-      </w:r>
-      <w:r>
-        <w:t xml:space="preserve">testing the model </w:t>
-      </w:r>
-      <w:r>
-        <w:t>with figures that appear like license plates, like a sign, or a drawn license plate</w:t>
-      </w:r>
-      <w:r>
-        <w:t>, or</w:t>
-      </w:r>
-      <w:r>
-        <w:t xml:space="preserve"> license plates that are not on a car, like</w:t>
-      </w:r>
-      <w:r>
-        <w:t xml:space="preserve"> a person holding a license plate. Since the model was tested on </w:t>
-      </w:r>
-      <w:r>
-        <w:t>images of cars with license plates, we expect the model to perform well</w:t>
-      </w:r>
-      <w:r>
-        <w:t>, as</w:t>
-      </w:r>
-      <w:r>
-        <w:t xml:space="preserve"> our assumption is that the model was trained on</w:t>
-      </w:r>
-      <w:r>
-        <w:t xml:space="preserve"> the features of cars as well as license plates.</w:t>
-      </w:r>
-    </w:p>
-    <w:p/>
-    <w:p>
-      <w:pPr>
-        <w:rPr>
-          <w:i/>
-          <w:iCs/>
-        </w:rPr>
-      </w:pPr>
-      <w:r>
-        <w:rPr>
-          <w:i w:val="1"/>
-          <w:iCs w:val="1"/>
-        </w:rPr>
-        <w:t>Backend API</w:t>
-      </w:r>
-    </w:p>
-    <w:p>
-      <w:r>
-        <w:rPr/>
-        <w:t xml:space="preserve">The backend API undergoes automated testing using GitHub Actions, which </w:t>
-      </w:r>
-      <w:r>
-        <w:rPr/>
-        <w:t>executes</w:t>
-      </w:r>
-      <w:r>
-        <w:rPr/>
-        <w:t xml:space="preserve"> a suite of unit tests to verify the correct operation of both internal API functions and external endpoint functions. These automated tests help ensure the correctness of the backend.</w:t>
-      </w:r>
-    </w:p>
-    <w:p>
-      <w:r>
-        <w:rPr/>
-        <w:t xml:space="preserve">The unit tests for the internal API functions </w:t>
-      </w:r>
-      <w:r>
-        <w:rPr/>
-        <w:t>validate</w:t>
-      </w:r>
-      <w:r>
-        <w:rPr/>
-        <w:t xml:space="preserve"> the following core operations:</w:t>
-      </w:r>
-    </w:p>
-    <w:p>
-      <w:pPr>
-        <w:rPr>
-          <w:b/>
-          <w:bCs/>
-        </w:rPr>
-      </w:pPr>
-      <w:r>
-        <w:rPr>
-          <w:b/>
-          <w:bCs/>
-        </w:rPr>
-        <w:t>Cars</w:t>
-      </w:r>
-    </w:p>
-    <w:p>
-      <w:pPr>
-        <w:pStyle w:val="ListParagraph"/>
-        <w:numPr>
-          <w:ilvl w:val="0"/>
-          <w:numId w:val="2"/>
-        </w:numPr>
-        <w:rPr/>
-      </w:pPr>
-      <w:r>
-        <w:rPr>
-          <w:b w:val="1"/>
-          <w:bCs w:val="1"/>
-        </w:rPr>
-        <w:t>Saving a Car</w:t>
-      </w:r>
-      <w:r>
-        <w:rPr/>
-        <w:t xml:space="preserve"> to the Database</w:t>
-      </w:r>
-    </w:p>
-    <w:p>
-      <w:pPr>
-        <w:pStyle w:val="ListParagraph"/>
-        <w:numPr>
-          <w:ilvl w:val="0"/>
-          <w:numId w:val="2"/>
-        </w:numPr>
-        <w:rPr/>
-      </w:pPr>
-      <w:r>
-        <w:rPr>
-          <w:b w:val="1"/>
-          <w:bCs w:val="1"/>
-        </w:rPr>
-        <w:t>Getting a Car</w:t>
-      </w:r>
-      <w:r>
-        <w:rPr/>
-        <w:t xml:space="preserve"> from the Database</w:t>
-      </w:r>
-    </w:p>
-    <w:p>
-      <w:pPr>
-        <w:pStyle w:val="ListParagraph"/>
-        <w:numPr>
-          <w:ilvl w:val="0"/>
-          <w:numId w:val="2"/>
-        </w:numPr>
-        <w:rPr/>
-      </w:pPr>
-      <w:r>
-        <w:rPr>
-          <w:b w:val="1"/>
-          <w:bCs w:val="1"/>
-        </w:rPr>
-        <w:t>Updating a Car</w:t>
-      </w:r>
-      <w:r>
-        <w:rPr/>
-        <w:t xml:space="preserve"> in the Database</w:t>
-      </w:r>
-    </w:p>
-    <w:p>
-      <w:pPr>
-        <w:pStyle w:val="ListParagraph"/>
-        <w:numPr>
-          <w:ilvl w:val="0"/>
-          <w:numId w:val="2"/>
-        </w:numPr>
-        <w:rPr/>
-      </w:pPr>
-      <w:r>
-        <w:rPr>
-          <w:b w:val="1"/>
-          <w:bCs w:val="1"/>
-        </w:rPr>
-        <w:t>Getting all Cars</w:t>
-      </w:r>
-      <w:r>
-        <w:rPr/>
-        <w:t xml:space="preserve"> for a provided </w:t>
-      </w:r>
-      <w:r>
-        <w:rPr>
-          <w:i w:val="1"/>
-          <w:iCs w:val="1"/>
-          <w:u w:val="none"/>
-        </w:rPr>
-        <w:t>lot_id</w:t>
-      </w:r>
-    </w:p>
-    <w:p>
-      <w:pPr>
-        <w:pStyle w:val="ListParagraph"/>
-        <w:numPr>
-          <w:ilvl w:val="0"/>
-          <w:numId w:val="2"/>
-        </w:numPr>
-        <w:rPr/>
-      </w:pPr>
-      <w:r>
-        <w:rPr>
-          <w:b w:val="1"/>
-          <w:bCs w:val="1"/>
-        </w:rPr>
-        <w:t>Deleting a Car</w:t>
-      </w:r>
-      <w:r>
-        <w:rPr/>
-        <w:t xml:space="preserve"> from the Database</w:t>
-      </w:r>
-    </w:p>
-    <w:p>
-      <w:pPr>
-        <w:rPr>
-          <w:b/>
-          <w:bCs/>
-        </w:rPr>
-      </w:pPr>
-      <w:r>
-        <w:rPr>
-          <w:b/>
-          <w:bCs/>
-        </w:rPr>
-        <w:t>Lots</w:t>
-      </w:r>
-    </w:p>
-    <w:p>
-      <w:pPr>
-        <w:pStyle w:val="ListParagraph"/>
-        <w:numPr>
-          <w:ilvl w:val="0"/>
-          <w:numId w:val="3"/>
-        </w:numPr>
-        <w:rPr/>
-      </w:pPr>
-      <w:r>
-        <w:rPr>
-          <w:b w:val="1"/>
-          <w:bCs w:val="1"/>
-        </w:rPr>
-        <w:t>Saving a Lot</w:t>
-      </w:r>
-      <w:r>
-        <w:rPr/>
-        <w:t xml:space="preserve"> to the Database</w:t>
-      </w:r>
-    </w:p>
-    <w:p>
-      <w:pPr>
-        <w:pStyle w:val="ListParagraph"/>
-        <w:numPr>
-          <w:ilvl w:val="0"/>
-          <w:numId w:val="3"/>
-        </w:numPr>
-        <w:rPr/>
-      </w:pPr>
-      <w:r>
-        <w:rPr>
-          <w:b w:val="1"/>
-          <w:bCs w:val="1"/>
-        </w:rPr>
-        <w:t>Getting a Lot</w:t>
-      </w:r>
-      <w:r>
-        <w:rPr/>
-        <w:t xml:space="preserve"> from the Database</w:t>
-      </w:r>
-    </w:p>
-    <w:p>
-      <w:pPr>
-        <w:pStyle w:val="ListParagraph"/>
-        <w:numPr>
-          <w:ilvl w:val="0"/>
-          <w:numId w:val="3"/>
-        </w:numPr>
-        <w:rPr/>
-      </w:pPr>
-      <w:r>
-        <w:rPr>
-          <w:b w:val="1"/>
-          <w:bCs w:val="1"/>
-        </w:rPr>
-        <w:t xml:space="preserve">Updating a Lot </w:t>
-      </w:r>
-      <w:r>
-        <w:rPr/>
-        <w:t>in the Database</w:t>
-      </w:r>
-    </w:p>
-    <w:p>
-      <w:pPr>
-        <w:pStyle w:val="ListParagraph"/>
-        <w:numPr>
-          <w:ilvl w:val="0"/>
-          <w:numId w:val="3"/>
-        </w:numPr>
-        <w:rPr/>
-      </w:pPr>
-      <w:r>
-        <w:rPr>
-          <w:b w:val="1"/>
-          <w:bCs w:val="1"/>
-        </w:rPr>
-        <w:t>Getting all Lot</w:t>
-      </w:r>
-      <w:r>
-        <w:rPr>
-          <w:b w:val="1"/>
-          <w:bCs w:val="1"/>
-        </w:rPr>
-        <w:t>s</w:t>
-      </w:r>
-      <w:r>
-        <w:rPr>
-          <w:b w:val="1"/>
-          <w:bCs w:val="1"/>
-        </w:rPr>
-        <w:t xml:space="preserve"> </w:t>
-      </w:r>
-      <w:r>
-        <w:rPr/>
-        <w:t>in the Database</w:t>
-      </w:r>
-    </w:p>
-    <w:p>
-      <w:pPr>
-        <w:pStyle w:val="ListParagraph"/>
-        <w:numPr>
-          <w:ilvl w:val="0"/>
-          <w:numId w:val="3"/>
-        </w:numPr>
-        <w:rPr/>
-      </w:pPr>
-      <w:r>
-        <w:rPr>
-          <w:b w:val="1"/>
-          <w:bCs w:val="1"/>
-        </w:rPr>
-        <w:t>Deleting a Lot</w:t>
-      </w:r>
-      <w:r>
-        <w:rPr/>
-        <w:t xml:space="preserve"> from the Database</w:t>
-      </w:r>
-    </w:p>
-    <w:p>
-      <w:pPr>
-        <w:pStyle w:val="ListParagraph"/>
-        <w:ind w:left="1080"/>
-      </w:pPr>
-    </w:p>
-    <w:p>
-      <w:r>
-        <w:t>Additionally, the unit test for the external endpoint functions tests the following endpoints:</w:t>
-      </w:r>
-    </w:p>
-    <w:p>
-      <w:pPr>
-        <w:rPr>
-          <w:b/>
-          <w:bCs/>
-        </w:rPr>
-      </w:pPr>
-      <w:r>
-        <w:rPr>
-          <w:b/>
-          <w:bCs/>
-        </w:rPr>
-        <w:t>Cars</w:t>
-      </w:r>
-    </w:p>
-    <w:p>
-      <w:pPr>
-        <w:pStyle w:val="ListParagraph"/>
-        <w:numPr>
-          <w:ilvl w:val="0"/>
-          <w:numId w:val="4"/>
-        </w:numPr>
-      </w:pPr>
-      <w:r>
-        <w:t>SaveCar</w:t>
-      </w:r>
-    </w:p>
-    <w:p>
-      <w:pPr>
-        <w:pStyle w:val="ListParagraph"/>
-        <w:numPr>
-          <w:ilvl w:val="0"/>
-          <w:numId w:val="4"/>
-        </w:numPr>
-      </w:pPr>
-      <w:r>
-        <w:t>GetCar</w:t>
-      </w:r>
-    </w:p>
-    <w:p>
-      <w:pPr>
-        <w:pStyle w:val="ListParagraph"/>
-        <w:numPr>
-          <w:ilvl w:val="0"/>
-          <w:numId w:val="4"/>
-        </w:numPr>
-      </w:pPr>
-      <w:r>
-        <w:t>UpdateCar</w:t>
-      </w:r>
-    </w:p>
-    <w:p>
-      <w:pPr>
-        <w:pStyle w:val="ListParagraph"/>
-        <w:numPr>
-          <w:ilvl w:val="0"/>
-          <w:numId w:val="4"/>
-        </w:numPr>
-      </w:pPr>
-      <w:r>
-        <w:t>GetAllCars</w:t>
-      </w:r>
-    </w:p>
-    <w:p>
-      <w:pPr>
-        <w:pStyle w:val="ListParagraph"/>
-        <w:numPr>
-          <w:ilvl w:val="0"/>
-          <w:numId w:val="4"/>
-        </w:numPr>
-      </w:pPr>
-      <w:r>
-        <w:t>DeleteCar</w:t>
-      </w:r>
-    </w:p>
-    <w:p>
-      <w:r>
-        <w:rPr>
-          <w:b/>
-          <w:bCs/>
-        </w:rPr>
-        <w:t>Lots</w:t>
-      </w:r>
-    </w:p>
-    <w:p>
-      <w:pPr>
-        <w:pStyle w:val="ListParagraph"/>
-        <w:numPr>
-          <w:ilvl w:val="0"/>
-          <w:numId w:val="4"/>
-        </w:numPr>
-      </w:pPr>
-      <w:r>
-        <w:t>SaveLot</w:t>
-      </w:r>
-    </w:p>
-    <w:p>
-      <w:pPr>
-        <w:pStyle w:val="ListParagraph"/>
-        <w:numPr>
-          <w:ilvl w:val="0"/>
-          <w:numId w:val="4"/>
-        </w:numPr>
-      </w:pPr>
-      <w:r>
-        <w:t>GetLot</w:t>
-      </w:r>
-    </w:p>
-    <w:p>
-      <w:pPr>
-        <w:pStyle w:val="ListParagraph"/>
-        <w:numPr>
-          <w:ilvl w:val="0"/>
-          <w:numId w:val="4"/>
-        </w:numPr>
-      </w:pPr>
-      <w:r>
-        <w:t>UpdateLot</w:t>
-      </w:r>
-    </w:p>
-    <w:p>
-      <w:pPr>
-        <w:pStyle w:val="ListParagraph"/>
-        <w:numPr>
-          <w:ilvl w:val="0"/>
-          <w:numId w:val="4"/>
-        </w:numPr>
-      </w:pPr>
-      <w:r>
-        <w:t>GetAllLots</w:t>
-      </w:r>
-    </w:p>
-    <w:p>
-      <w:pPr>
-        <w:pStyle w:val="ListParagraph"/>
-        <w:numPr>
-          <w:ilvl w:val="0"/>
-          <w:numId w:val="4"/>
-        </w:numPr>
-        <w:rPr/>
-      </w:pPr>
-      <w:r>
-        <w:rPr/>
-        <w:t>DeleteLots</w:t>
-      </w:r>
-    </w:p>
-    <w:p>
-      <w:r>
-        <w:rPr/>
-        <w:t xml:space="preserve">These unit tests are automatically triggered via GitHub Actions upon code commits or pull requests to ensure the correctness of our code </w:t>
-      </w:r>
-      <w:r>
-        <w:rPr/>
-        <w:t xml:space="preserve">changes </w:t>
-      </w:r>
-      <w:r>
-        <w:rPr/>
-        <w:t>to enable</w:t>
-      </w:r>
-      <w:r>
-        <w:rPr/>
-        <w:t xml:space="preserve"> </w:t>
-      </w:r>
-      <w:r>
-        <w:rPr/>
-        <w:t>continuous</w:t>
-      </w:r>
-      <w:r>
-        <w:rPr/>
-        <w:t xml:space="preserve"> integration and prevent regressions.</w:t>
-      </w:r>
-    </w:p>
-    <w:p>
-      <w:pPr>
-        <w:jc w:val="center"/>
-      </w:pPr>
-      <w:r>
-        <w:rPr>
-          <w:noProof/>
-        </w:rPr>
-        <w:drawing>
-          <wp:inline distT="0" distB="0" distL="0" distR="0" wp14:anchorId="1973EBD2" wp14:editId="4963CE72">
-            <wp:extent cx="5943600" cy="2486025"/>
-            <wp:effectExtent l="0" t="0" r="0" b="0"/>
-            <wp:docPr id="1419881255" name="Picture 1419881255">
-              <a:extLst xmlns:a="http://schemas.openxmlformats.org/drawingml/2006/main">
-                <a:ext uri="{FF2B5EF4-FFF2-40B4-BE49-F238E27FC236}">
-                  <a16:creationId xmlns:a16="http://schemas.microsoft.com/office/drawing/2014/main" id="{3A5B95D5-B01D-40E4-95BF-76158773D8A9}"/>
                 </a:ext>
               </a:extLst>
             </wp:docPr>
@@ -1824,6 +1349,718 @@
                   <pic:spPr>
                     <a:xfrm>
                       <a:off x="0" y="0"/>
+                      <a:ext cx="5943600" cy="228600"/>
+                    </a:xfrm>
+                    <a:prstGeom prst="rect">
+                      <a:avLst/>
+                    </a:prstGeom>
+                  </pic:spPr>
+                </pic:pic>
+              </a:graphicData>
+            </a:graphic>
+          </wp:inline>
+        </w:drawing>
+      </w:r>
+      <w:r>
+        <w:rPr>
+          <w:b/>
+          <w:bCs/>
+        </w:rPr>
+        <w:t xml:space="preserve">Figure </w:t>
+      </w:r>
+      <w:r>
+        <w:rPr>
+          <w:b/>
+          <w:bCs/>
+        </w:rPr>
+        <w:t>6</w:t>
+      </w:r>
+      <w:r>
+        <w:rPr>
+          <w:b/>
+          <w:bCs/>
+        </w:rPr>
+        <w:t>.</w:t>
+      </w:r>
+      <w:r>
+        <w:t xml:space="preserve"> Model inference time</w:t>
+      </w:r>
+    </w:p>
+    <w:p>
+      <w:pPr>
+        <w:rPr>
+          <w:rFonts w:hint="eastAsia"/>
+          <w:i/>
+          <w:iCs/>
+        </w:rPr>
+      </w:pPr>
+      <w:r>
+        <w:rPr>
+          <w:i/>
+          <w:iCs/>
+        </w:rPr>
+        <w:lastRenderedPageBreak/>
+        <w:t>License Plate Recognition</w:t>
+      </w:r>
+    </w:p>
+    <w:p>
+      <w:pPr>
+        <w:rPr>
+          <w:rFonts w:hint="eastAsia"/>
+        </w:rPr>
+      </w:pPr>
+      <w:r>
+        <w:tab/>
+      </w:r>
+      <w:r>
+        <w:t>The te</w:t>
+      </w:r>
+      <w:r>
+        <w:t>sting procedure involves both testing the model on existing license plate datasets</w:t>
+      </w:r>
+      <w:r>
+        <w:t xml:space="preserve"> and collected image frames </w:t>
+      </w:r>
+      <w:r>
+        <w:t xml:space="preserve">from the field </w:t>
+      </w:r>
+      <w:r>
+        <w:t xml:space="preserve">and evaluating performance metrics of the model such as accuracy and confidence. </w:t>
+      </w:r>
+      <w:r>
+        <w:t xml:space="preserve">Additionally, while testing the model, we will </w:t>
+      </w:r>
+      <w:r>
+        <w:t>monitor the inference speed and adjust configurations and parameters to</w:t>
+      </w:r>
+      <w:r>
+        <w:t xml:space="preserve"> try to improve performance. Moreover, b</w:t>
+      </w:r>
+      <w:r>
+        <w:t xml:space="preserve">ecause a license plate is a </w:t>
+      </w:r>
+      <w:r>
+        <w:t xml:space="preserve">rectangle with text in it, we </w:t>
+      </w:r>
+      <w:r>
+        <w:t xml:space="preserve">want to explore potential flaws in the model by </w:t>
+      </w:r>
+      <w:r>
+        <w:t xml:space="preserve">testing the model </w:t>
+      </w:r>
+      <w:r>
+        <w:t>with figures that appear like license plates, like a sign, or a drawn license plate</w:t>
+      </w:r>
+      <w:r>
+        <w:t>, or</w:t>
+      </w:r>
+      <w:r>
+        <w:t xml:space="preserve"> license plates that are not on a car, like</w:t>
+      </w:r>
+      <w:r>
+        <w:t xml:space="preserve"> a person holding a license plate. Since the model was tested on </w:t>
+      </w:r>
+      <w:r>
+        <w:t>images of cars with license plates, we expect the model to perform well</w:t>
+      </w:r>
+      <w:r>
+        <w:t>, as</w:t>
+      </w:r>
+      <w:r>
+        <w:t xml:space="preserve"> our assumption is that the model was trained on</w:t>
+      </w:r>
+      <w:r>
+        <w:t xml:space="preserve"> the features of cars as well as license plates.</w:t>
+      </w:r>
+    </w:p>
+    <w:p>
+      <w:pPr>
+        <w:rPr>
+          <w:rFonts w:hint="eastAsia"/>
+        </w:rPr>
+      </w:pPr>
+    </w:p>
+    <w:p>
+      <w:pPr>
+        <w:rPr>
+          <w:rFonts w:hint="eastAsia"/>
+          <w:i/>
+          <w:iCs/>
+        </w:rPr>
+      </w:pPr>
+      <w:r>
+        <w:rPr>
+          <w:i/>
+          <w:iCs/>
+        </w:rPr>
+        <w:t>Backend API</w:t>
+      </w:r>
+    </w:p>
+    <w:p>
+      <w:pPr>
+        <w:rPr>
+          <w:rFonts w:hint="eastAsia"/>
+        </w:rPr>
+      </w:pPr>
+      <w:r>
+        <w:t xml:space="preserve">The backend API undergoes automated testing using GitHub Actions, which </w:t>
+      </w:r>
+      <w:r>
+        <w:t>executes</w:t>
+      </w:r>
+      <w:r>
+        <w:t xml:space="preserve"> a suite of unit tests to verify the correct operation of both internal API functions and external endpoint functions. These automated tests help ensure the correctness of the backend.</w:t>
+      </w:r>
+    </w:p>
+    <w:p>
+      <w:pPr>
+        <w:rPr>
+          <w:rFonts w:hint="eastAsia"/>
+        </w:rPr>
+      </w:pPr>
+      <w:r>
+        <w:t>The unit tests for the internal API functions validate the following core operations:</w:t>
+      </w:r>
+    </w:p>
+    <w:p>
+      <w:pPr>
+        <w:rPr>
+          <w:rFonts w:hint="eastAsia"/>
+          <w:b/>
+          <w:bCs/>
+        </w:rPr>
+      </w:pPr>
+      <w:r>
+        <w:rPr>
+          <w:b/>
+          <w:bCs/>
+        </w:rPr>
+        <w:t>Cars</w:t>
+      </w:r>
+    </w:p>
+    <w:p>
+      <w:pPr>
+        <w:pStyle w:val="ListParagraph"/>
+        <w:numPr>
+          <w:ilvl w:val="0"/>
+          <w:numId w:val="1"/>
+        </w:numPr>
+        <w:rPr>
+          <w:rFonts w:hint="eastAsia"/>
+        </w:rPr>
+      </w:pPr>
+      <w:r>
+        <w:rPr>
+          <w:b/>
+          <w:bCs/>
+        </w:rPr>
+        <w:t>Saving a Car</w:t>
+      </w:r>
+      <w:r>
+        <w:t xml:space="preserve"> to the Database</w:t>
+      </w:r>
+    </w:p>
+    <w:p>
+      <w:pPr>
+        <w:pStyle w:val="ListParagraph"/>
+        <w:numPr>
+          <w:ilvl w:val="0"/>
+          <w:numId w:val="1"/>
+        </w:numPr>
+        <w:rPr>
+          <w:rFonts w:hint="eastAsia"/>
+        </w:rPr>
+      </w:pPr>
+      <w:r>
+        <w:rPr>
+          <w:b/>
+          <w:bCs/>
+        </w:rPr>
+        <w:t>Getting a Car</w:t>
+      </w:r>
+      <w:r>
+        <w:t xml:space="preserve"> from the Database</w:t>
+      </w:r>
+    </w:p>
+    <w:p>
+      <w:pPr>
+        <w:pStyle w:val="ListParagraph"/>
+        <w:numPr>
+          <w:ilvl w:val="0"/>
+          <w:numId w:val="1"/>
+        </w:numPr>
+        <w:rPr>
+          <w:rFonts w:hint="eastAsia"/>
+        </w:rPr>
+      </w:pPr>
+      <w:r>
+        <w:rPr>
+          <w:b/>
+          <w:bCs/>
+        </w:rPr>
+        <w:t>Updating a Car</w:t>
+      </w:r>
+      <w:r>
+        <w:t xml:space="preserve"> in the Database</w:t>
+      </w:r>
+    </w:p>
+    <w:p>
+      <w:pPr>
+        <w:pStyle w:val="ListParagraph"/>
+        <w:numPr>
+          <w:ilvl w:val="0"/>
+          <w:numId w:val="1"/>
+        </w:numPr>
+        <w:rPr>
+          <w:rFonts w:hint="eastAsia"/>
+        </w:rPr>
+      </w:pPr>
+      <w:r>
+        <w:rPr>
+          <w:b/>
+          <w:bCs/>
+        </w:rPr>
+        <w:t>Getting all Cars</w:t>
+      </w:r>
+      <w:r>
+        <w:t xml:space="preserve"> for a provided </w:t>
+      </w:r>
+      <w:r>
+        <w:rPr>
+          <w:i/>
+          <w:iCs/>
+        </w:rPr>
+        <w:t>lot_id</w:t>
+      </w:r>
+    </w:p>
+    <w:p>
+      <w:pPr>
+        <w:pStyle w:val="ListParagraph"/>
+        <w:numPr>
+          <w:ilvl w:val="0"/>
+          <w:numId w:val="1"/>
+        </w:numPr>
+        <w:rPr>
+          <w:rFonts w:hint="eastAsia"/>
+        </w:rPr>
+      </w:pPr>
+      <w:r>
+        <w:rPr>
+          <w:b/>
+          <w:bCs/>
+        </w:rPr>
+        <w:t>Deleting a Car</w:t>
+      </w:r>
+      <w:r>
+        <w:t xml:space="preserve"> from the Database</w:t>
+      </w:r>
+    </w:p>
+    <w:p>
+      <w:pPr>
+        <w:rPr>
+          <w:rFonts w:hint="eastAsia"/>
+          <w:b/>
+          <w:bCs/>
+        </w:rPr>
+      </w:pPr>
+      <w:r>
+        <w:rPr>
+          <w:b/>
+          <w:bCs/>
+        </w:rPr>
+        <w:t>Lots</w:t>
+      </w:r>
+    </w:p>
+    <w:p>
+      <w:pPr>
+        <w:pStyle w:val="ListParagraph"/>
+        <w:numPr>
+          <w:ilvl w:val="0"/>
+          <w:numId w:val="4"/>
+        </w:numPr>
+        <w:rPr>
+          <w:rFonts w:hint="eastAsia"/>
+        </w:rPr>
+      </w:pPr>
+      <w:r>
+        <w:rPr>
+          <w:b/>
+          <w:bCs/>
+        </w:rPr>
+        <w:t>Saving a Lot</w:t>
+      </w:r>
+      <w:r>
+        <w:t xml:space="preserve"> to the Database</w:t>
+      </w:r>
+    </w:p>
+    <w:p>
+      <w:pPr>
+        <w:pStyle w:val="ListParagraph"/>
+        <w:numPr>
+          <w:ilvl w:val="0"/>
+          <w:numId w:val="4"/>
+        </w:numPr>
+        <w:rPr>
+          <w:rFonts w:hint="eastAsia"/>
+        </w:rPr>
+      </w:pPr>
+      <w:r>
+        <w:rPr>
+          <w:b/>
+          <w:bCs/>
+        </w:rPr>
+        <w:t>Getting a Lot</w:t>
+      </w:r>
+      <w:r>
+        <w:t xml:space="preserve"> from the Database</w:t>
+      </w:r>
+    </w:p>
+    <w:p>
+      <w:pPr>
+        <w:pStyle w:val="ListParagraph"/>
+        <w:numPr>
+          <w:ilvl w:val="0"/>
+          <w:numId w:val="4"/>
+        </w:numPr>
+        <w:rPr>
+          <w:rFonts w:hint="eastAsia"/>
+        </w:rPr>
+      </w:pPr>
+      <w:r>
+        <w:rPr>
+          <w:b/>
+          <w:bCs/>
+        </w:rPr>
+        <w:t xml:space="preserve">Updating a Lot </w:t>
+      </w:r>
+      <w:r>
+        <w:t>in the Database</w:t>
+      </w:r>
+    </w:p>
+    <w:p>
+      <w:pPr>
+        <w:pStyle w:val="ListParagraph"/>
+        <w:numPr>
+          <w:ilvl w:val="0"/>
+          <w:numId w:val="4"/>
+        </w:numPr>
+        <w:rPr>
+          <w:rFonts w:hint="eastAsia"/>
+        </w:rPr>
+      </w:pPr>
+      <w:r>
+        <w:rPr>
+          <w:b/>
+          <w:bCs/>
+        </w:rPr>
+        <w:t>Getting all Lot</w:t>
+      </w:r>
+      <w:r>
+        <w:rPr>
+          <w:b/>
+          <w:bCs/>
+        </w:rPr>
+        <w:t>s</w:t>
+      </w:r>
+      <w:r>
+        <w:rPr>
+          <w:b/>
+          <w:bCs/>
+        </w:rPr>
+        <w:t xml:space="preserve"> </w:t>
+      </w:r>
+      <w:r>
+        <w:t>in the Database</w:t>
+      </w:r>
+    </w:p>
+    <w:p>
+      <w:pPr>
+        <w:pStyle w:val="ListParagraph"/>
+        <w:numPr>
+          <w:ilvl w:val="0"/>
+          <w:numId w:val="4"/>
+        </w:numPr>
+        <w:rPr>
+          <w:rFonts w:hint="eastAsia"/>
+        </w:rPr>
+      </w:pPr>
+      <w:r>
+        <w:rPr>
+          <w:b/>
+          <w:bCs/>
+        </w:rPr>
+        <w:t>Deleting a Lot</w:t>
+      </w:r>
+      <w:r>
+        <w:t xml:space="preserve"> from the Database</w:t>
+      </w:r>
+    </w:p>
+    <w:p>
+      <w:pPr>
+        <w:pStyle w:val="ListParagraph"/>
+        <w:ind w:left="1080"/>
+        <w:rPr>
+          <w:rFonts w:hint="eastAsia"/>
+        </w:rPr>
+      </w:pPr>
+    </w:p>
+    <w:p>
+      <w:pPr>
+        <w:rPr>
+          <w:rFonts w:hint="eastAsia"/>
+        </w:rPr>
+      </w:pPr>
+      <w:r>
+        <w:t>Additionally, the unit test for the external endpoint functions tests the following endpoints:</w:t>
+      </w:r>
+    </w:p>
+    <w:p>
+      <w:pPr>
+        <w:rPr>
+          <w:rFonts w:hint="eastAsia"/>
+          <w:b/>
+          <w:bCs/>
+        </w:rPr>
+      </w:pPr>
+      <w:r>
+        <w:rPr>
+          <w:b/>
+          <w:bCs/>
+        </w:rPr>
+        <w:t>Cars</w:t>
+      </w:r>
+    </w:p>
+    <w:p>
+      <w:pPr>
+        <w:pStyle w:val="ListParagraph"/>
+        <w:numPr>
+          <w:ilvl w:val="0"/>
+          <w:numId w:val="2"/>
+        </w:numPr>
+        <w:rPr>
+          <w:rFonts w:hint="eastAsia"/>
+        </w:rPr>
+      </w:pPr>
+      <w:r>
+        <w:lastRenderedPageBreak/>
+        <w:t>SaveCar</w:t>
+      </w:r>
+    </w:p>
+    <w:p>
+      <w:pPr>
+        <w:pStyle w:val="ListParagraph"/>
+        <w:numPr>
+          <w:ilvl w:val="0"/>
+          <w:numId w:val="2"/>
+        </w:numPr>
+        <w:rPr>
+          <w:rFonts w:hint="eastAsia"/>
+        </w:rPr>
+      </w:pPr>
+      <w:r>
+        <w:t>GetCar</w:t>
+      </w:r>
+    </w:p>
+    <w:p>
+      <w:pPr>
+        <w:pStyle w:val="ListParagraph"/>
+        <w:numPr>
+          <w:ilvl w:val="0"/>
+          <w:numId w:val="2"/>
+        </w:numPr>
+        <w:rPr>
+          <w:rFonts w:hint="eastAsia"/>
+        </w:rPr>
+      </w:pPr>
+      <w:r>
+        <w:t>UpdateCar</w:t>
+      </w:r>
+    </w:p>
+    <w:p>
+      <w:pPr>
+        <w:pStyle w:val="ListParagraph"/>
+        <w:numPr>
+          <w:ilvl w:val="0"/>
+          <w:numId w:val="2"/>
+        </w:numPr>
+        <w:rPr>
+          <w:rFonts w:hint="eastAsia"/>
+        </w:rPr>
+      </w:pPr>
+      <w:r>
+        <w:t>GetAllCars</w:t>
+      </w:r>
+    </w:p>
+    <w:p>
+      <w:pPr>
+        <w:pStyle w:val="ListParagraph"/>
+        <w:numPr>
+          <w:ilvl w:val="0"/>
+          <w:numId w:val="2"/>
+        </w:numPr>
+        <w:rPr>
+          <w:rFonts w:hint="eastAsia"/>
+        </w:rPr>
+      </w:pPr>
+      <w:r>
+        <w:t>DeleteCar</w:t>
+      </w:r>
+    </w:p>
+    <w:p>
+      <w:pPr>
+        <w:rPr>
+          <w:rFonts w:hint="eastAsia"/>
+        </w:rPr>
+      </w:pPr>
+      <w:r>
+        <w:rPr>
+          <w:b/>
+          <w:bCs/>
+        </w:rPr>
+        <w:t>Lots</w:t>
+      </w:r>
+    </w:p>
+    <w:p>
+      <w:pPr>
+        <w:pStyle w:val="ListParagraph"/>
+        <w:numPr>
+          <w:ilvl w:val="0"/>
+          <w:numId w:val="2"/>
+        </w:numPr>
+        <w:rPr>
+          <w:rFonts w:hint="eastAsia"/>
+        </w:rPr>
+      </w:pPr>
+      <w:r>
+        <w:t>SaveLot</w:t>
+      </w:r>
+    </w:p>
+    <w:p>
+      <w:pPr>
+        <w:pStyle w:val="ListParagraph"/>
+        <w:numPr>
+          <w:ilvl w:val="0"/>
+          <w:numId w:val="2"/>
+        </w:numPr>
+        <w:rPr>
+          <w:rFonts w:hint="eastAsia"/>
+        </w:rPr>
+      </w:pPr>
+      <w:r>
+        <w:t>GetLot</w:t>
+      </w:r>
+    </w:p>
+    <w:p>
+      <w:pPr>
+        <w:pStyle w:val="ListParagraph"/>
+        <w:numPr>
+          <w:ilvl w:val="0"/>
+          <w:numId w:val="2"/>
+        </w:numPr>
+        <w:rPr>
+          <w:rFonts w:hint="eastAsia"/>
+        </w:rPr>
+      </w:pPr>
+      <w:r>
+        <w:t>UpdateLot</w:t>
+      </w:r>
+    </w:p>
+    <w:p>
+      <w:pPr>
+        <w:pStyle w:val="ListParagraph"/>
+        <w:numPr>
+          <w:ilvl w:val="0"/>
+          <w:numId w:val="2"/>
+        </w:numPr>
+        <w:rPr>
+          <w:rFonts w:hint="eastAsia"/>
+        </w:rPr>
+      </w:pPr>
+      <w:r>
+        <w:t>GetAllLots</w:t>
+      </w:r>
+    </w:p>
+    <w:p>
+      <w:pPr>
+        <w:pStyle w:val="ListParagraph"/>
+        <w:numPr>
+          <w:ilvl w:val="0"/>
+          <w:numId w:val="2"/>
+        </w:numPr>
+        <w:rPr>
+          <w:rFonts w:hint="eastAsia"/>
+        </w:rPr>
+      </w:pPr>
+      <w:r>
+        <w:t>DeleteLots</w:t>
+      </w:r>
+    </w:p>
+    <w:p>
+      <w:pPr>
+        <w:rPr>
+          <w:rFonts w:hint="eastAsia"/>
+        </w:rPr>
+      </w:pPr>
+      <w:r>
+        <w:t xml:space="preserve">These unit tests are automatically triggered via GitHub Actions upon code commits or pull requests to ensure the correctness of our code </w:t>
+      </w:r>
+      <w:r>
+        <w:t xml:space="preserve">changes </w:t>
+      </w:r>
+      <w:r>
+        <w:t>to enable</w:t>
+      </w:r>
+      <w:r>
+        <w:t xml:space="preserve"> continuous integration and prevent regressions.</w:t>
+      </w:r>
+    </w:p>
+    <w:p>
+      <w:pPr>
+        <w:jc w:val="center"/>
+        <w:rPr>
+          <w:rFonts w:hint="eastAsia"/>
+        </w:rPr>
+      </w:pPr>
+      <w:r>
+        <w:rPr>
+          <w:noProof/>
+        </w:rPr>
+        <w:drawing>
+          <wp:inline distT="0" distB="0" distL="0" distR="0" wp14:anchorId="1973EBD2" wp14:editId="4963CE72">
+            <wp:extent cx="5943600" cy="2486025"/>
+            <wp:effectExtent l="0" t="0" r="0" b="0"/>
+            <wp:docPr id="1419881255" name="Picture 1419881255">
+              <a:extLst xmlns:a="http://schemas.openxmlformats.org/drawingml/2006/main">
+                <a:ext uri="{FF2B5EF4-FFF2-40B4-BE49-F238E27FC236}">
+                  <a16:creationId xmlns:a16="http://schemas.microsoft.com/office/drawing/2014/main" id="{3A5B95D5-B01D-40E4-95BF-76158773D8A9}"/>
+                </a:ext>
+              </a:extLst>
+            </wp:docPr>
+            <wp:cNvGraphicFramePr>
+              <a:graphicFrameLocks xmlns:a="http://schemas.openxmlformats.org/drawingml/2006/main" noChangeAspect="1"/>
+            </wp:cNvGraphicFramePr>
+            <a:graphic xmlns:a="http://schemas.openxmlformats.org/drawingml/2006/main">
+              <a:graphicData uri="http://schemas.openxmlformats.org/drawingml/2006/picture">
+                <pic:pic xmlns:pic="http://schemas.openxmlformats.org/drawingml/2006/picture">
+                  <pic:nvPicPr>
+                    <pic:cNvPr id="0" name=""/>
+                    <pic:cNvPicPr/>
+                  </pic:nvPicPr>
+                  <pic:blipFill>
+                    <a:blip r:embed="rId13" cstate="print">
+                      <a:extLst>
+                        <a:ext uri="{28A0092B-C50C-407E-A947-70E740481C1C}">
+                          <a14:useLocalDpi xmlns:a14="http://schemas.microsoft.com/office/drawing/2010/main" val="0"/>
+                        </a:ext>
+                      </a:extLst>
+                    </a:blip>
+                    <a:stretch>
+                      <a:fillRect/>
+                    </a:stretch>
+                  </pic:blipFill>
+                  <pic:spPr>
+                    <a:xfrm>
+                      <a:off x="0" y="0"/>
                       <a:ext cx="5943600" cy="2486025"/>
                     </a:xfrm>
                     <a:prstGeom prst="rect">
@@ -1850,6 +2087,7 @@
     <w:p>
       <w:pPr>
         <w:rPr>
+          <w:rFonts w:hint="eastAsia"/>
           <w:i/>
           <w:iCs/>
         </w:rPr>
@@ -1863,6 +2101,11 @@
       </w:r>
     </w:p>
     <w:p>
+      <w:pPr>
+        <w:rPr>
+          <w:rFonts w:hint="eastAsia"/>
+        </w:rPr>
+      </w:pPr>
       <w:r>
         <w:tab/>
       </w:r>
@@ -1903,21 +2146,22 @@
     <w:p>
       <w:pPr>
         <w:rPr>
-          <w:i w:val="1"/>
-          <w:iCs w:val="1"/>
-        </w:rPr>
-      </w:pPr>
-      <w:r>
-        <w:rPr>
-          <w:i w:val="1"/>
-          <w:iCs w:val="1"/>
+          <w:rFonts w:hint="eastAsia"/>
+          <w:i/>
+          <w:iCs/>
+        </w:rPr>
+      </w:pPr>
+      <w:r>
+        <w:rPr>
+          <w:i/>
+          <w:iCs/>
         </w:rPr>
         <w:t xml:space="preserve">Hardware </w:t>
       </w:r>
       <w:r>
         <w:rPr>
-          <w:i w:val="1"/>
-          <w:iCs w:val="1"/>
+          <w:i/>
+          <w:iCs/>
         </w:rPr>
         <w:t>(3D Prints)</w:t>
       </w:r>
@@ -1925,129 +2169,90 @@
     <w:p>
       <w:pPr>
         <w:ind w:firstLine="720"/>
-      </w:pPr>
-      <w:r>
-        <w:rPr/>
+        <w:rPr>
+          <w:rFonts w:hint="eastAsia"/>
+        </w:rPr>
+      </w:pPr>
+      <w:r>
+        <w:lastRenderedPageBreak/>
         <w:t>The physical enclosure and mounting structures for the system will be designed and fabricated using 3D printing, ensuring a precise fit</w:t>
       </w:r>
       <w:r>
-        <w:rPr/>
-        <w:t>.</w:t>
-      </w:r>
-      <w:r>
-        <w:rPr/>
-        <w:t xml:space="preserve"> </w:t>
-      </w:r>
-      <w:r>
-        <w:rPr>
-          <w:rFonts w:ascii="Aptos" w:hAnsi="Aptos" w:eastAsia="Aptos" w:cs="Aptos"/>
+        <w:t xml:space="preserve">. </w:t>
+      </w:r>
+      <w:r>
+        <w:rPr>
+          <w:rFonts w:ascii="Aptos" w:eastAsia="Aptos" w:hAnsi="Aptos" w:cs="Aptos"/>
         </w:rPr>
         <w:t>Due to clim</w:t>
       </w:r>
       <w:r>
-        <w:rPr/>
-        <w:t>ate conditions, particularly heat buildup, 3D-printed enclosures must be designed with ventilation in mind. Electronic components generate heat during operation, and without proper airflow, this could lead to thermal issues, reduced efficiency, or even hardware failure over time. To mitigate this, the design will incorporate:</w:t>
-      </w:r>
-      <w:r>
-        <w:rPr/>
-        <w:t xml:space="preserve"> </w:t>
-      </w:r>
-      <w:r>
-        <w:rPr/>
-        <w:t>Ventilation holes or slotted openings in non-critical areas to allow passive airflow.</w:t>
-      </w:r>
-      <w:r>
-        <w:rPr/>
-        <w:t xml:space="preserve"> </w:t>
-      </w:r>
-      <w:r>
-        <w:rPr/>
-        <w:t>Strategic</w:t>
-      </w:r>
-      <w:r>
-        <w:rPr/>
-        <w:t xml:space="preserve"> placement of openings to prevent dust or water intrusion while still dissipating heat</w:t>
-      </w:r>
-      <w:r>
-        <w:rPr/>
-        <w:t>.</w:t>
-      </w:r>
-      <w:r>
-        <w:rPr/>
-        <w:t xml:space="preserve"> </w:t>
-      </w:r>
-      <w:r>
-        <w:rPr/>
+        <w:t>ate conditions, particularly heat buildup, 3D-printed enclosures must be designed with ventilation in mind. Electronic components generate heat during operation, and without proper airflow, this could lead to thermal issues, reduced efficiency, or even hardware failure over time. To mitigate this, the design will incorporate: Ventilation holes or slotted openings in non-critical areas to allow passive airflow. Strategic placement of openings to prevent dust or water intrusion while still dissipating heat</w:t>
+      </w:r>
+      <w:r>
+        <w:t xml:space="preserve">. </w:t>
+      </w:r>
+      <w:r>
         <w:t xml:space="preserve">Since last semester, significant design changes </w:t>
       </w:r>
       <w:r>
-        <w:rPr/>
         <w:t>have been</w:t>
       </w:r>
       <w:r>
-        <w:rPr/>
         <w:t xml:space="preserve"> implemented in the 3D-printed components of the parking availability system due to a major hardware upgrade: the shift from battery power to a direct power source. This transition brings new opportunities for efficiency but also requires adjustments in the physical design to accommodate the updated power infrastructure.</w:t>
       </w:r>
     </w:p>
     <w:p>
       <w:pPr>
-        <w:pStyle w:val="Normal"/>
-        <w:ind w:firstLine="0"/>
-        <w:rPr>
-          <w:i w:val="1"/>
-          <w:iCs w:val="1"/>
-        </w:rPr>
-      </w:pPr>
-      <w:r>
-        <w:rPr>
-          <w:i w:val="1"/>
-          <w:iCs w:val="1"/>
+        <w:rPr>
+          <w:rFonts w:hint="eastAsia"/>
+          <w:i/>
+          <w:iCs/>
+        </w:rPr>
+      </w:pPr>
+      <w:r>
+        <w:rPr>
+          <w:i/>
+          <w:iCs/>
         </w:rPr>
         <w:t>ESP32</w:t>
       </w:r>
     </w:p>
     <w:p>
       <w:pPr>
-        <w:pStyle w:val="Normal"/>
-        <w:ind w:firstLine="0"/>
-        <w:rPr>
-          <w:i w:val="0"/>
-          <w:iCs w:val="0"/>
-        </w:rPr>
-      </w:pPr>
-      <w:r>
-        <w:rPr>
-          <w:i w:val="0"/>
-          <w:iCs w:val="0"/>
-        </w:rPr>
+        <w:rPr>
+          <w:rFonts w:hint="eastAsia"/>
+        </w:rPr>
+      </w:pPr>
+      <w:r>
         <w:t>The ESP32 access point will need to be tested to ensure that the connection will remain stable for long periods of time. Further, we need to ensure that the connection is secure, and that on</w:t>
       </w:r>
       <w:r>
-        <w:rPr>
-          <w:i w:val="0"/>
-          <w:iCs w:val="0"/>
-        </w:rPr>
         <w:t>ly the raspberry pi can connect to the access point. Multiple measures will be implemented to ensure that the ESP32 access point is secure and stable. The number of connections and the s</w:t>
       </w:r>
       <w:r>
-        <w:rPr>
-          <w:i w:val="0"/>
-          <w:iCs w:val="0"/>
-        </w:rPr>
         <w:t xml:space="preserve">ecurity of the ESP32 can be tested by overloading the ESP32 with connection requests from other devices, such as a mobile phone. This test would ensure that only a certain number of clients can connect to the </w:t>
       </w:r>
       <w:r>
-        <w:rPr>
-          <w:i w:val="0"/>
-          <w:iCs w:val="0"/>
-        </w:rPr>
         <w:t>network, as well as ensuring that the network will remain stable while receiving many requests.</w:t>
       </w:r>
     </w:p>
-    <w:p/>
-    <w:p/>
+    <w:p>
+      <w:pPr>
+        <w:rPr>
+          <w:rFonts w:hint="eastAsia"/>
+        </w:rPr>
+      </w:pPr>
+    </w:p>
+    <w:p>
+      <w:pPr>
+        <w:rPr>
+          <w:rFonts w:hint="eastAsia"/>
+        </w:rPr>
+      </w:pPr>
+    </w:p>
     <w:sectPr>
-      <w:pgSz w:w="12240" w:h="15840" w:orient="portrait"/>
+      <w:pgSz w:w="12240" w:h="15840"/>
       <w:pgMar w:top="1440" w:right="1440" w:bottom="1440" w:left="1440" w:header="720" w:footer="720" w:gutter="0"/>
       <w:cols w:space="720"/>
       <w:docGrid w:linePitch="360"/>
@@ -2057,7 +2262,7 @@
 </file>
 
 <file path=word/numbering.xml><?xml version="1.0" encoding="utf-8"?>
-<w:numbering xmlns:wpc="http://schemas.microsoft.com/office/word/2010/wordprocessingCanvas" xmlns:cx="http://schemas.microsoft.com/office/drawing/2014/chartex" xmlns:cx1="http://schemas.microsoft.com/office/drawing/2015/9/8/chartex" xmlns:cx2="http://schemas.microsoft.com/office/drawing/2015/10/21/chartex" xmlns:cx3="http://schemas.microsoft.com/office/drawing/2016/5/9/chartex" xmlns:cx4="http://schemas.microsoft.com/office/drawing/2016/5/10/chartex" xmlns:cx5="http://schemas.microsoft.com/office/drawing/2016/5/11/chartex" xmlns:cx6="http://schemas.microsoft.com/office/drawing/2016/5/12/chartex" xmlns:cx7="http://schemas.microsoft.com/office/drawing/2016/5/13/chartex" xmlns:cx8="http://schemas.microsoft.com/office/drawing/2016/5/14/chartex" xmlns:mc="http://schemas.openxmlformats.org/markup-compatibility/2006" xmlns:aink="http://schemas.microsoft.com/office/drawing/2016/ink" xmlns:am3d="http://schemas.microsoft.com/office/drawing/2017/model3d" xmlns:o="urn:schemas-microsoft-com:office:office" xmlns:oel="http://schemas.microsoft.com/office/2019/extlst" xmlns:r="http://schemas.openxmlformats.org/officeDocument/2006/relationships" xmlns:m="http://schemas.openxmlformats.org/officeDocument/2006/math" xmlns:v="urn:schemas-microsoft-com:vml" xmlns:wp14="http://schemas.microsoft.com/office/word/2010/wordprocessingDrawing" xmlns:wp="http://schemas.openxmlformats.org/drawingml/2006/wordprocessingDrawing" xmlns:w10="urn:schemas-microsoft-com:office:word" xmlns:w="http://schemas.openxmlformats.org/wordprocessingml/2006/main" xmlns:w14="http://schemas.microsoft.com/office/word/2010/wordml" xmlns:w15="http://schemas.microsoft.com/office/word/2012/wordml" xmlns:w16cex="http://schemas.microsoft.com/office/word/2018/wordml/cex" xmlns:w16cid="http://schemas.microsoft.com/office/word/2016/wordml/cid" xmlns:w16="http://schemas.microsoft.com/office/word/2018/wordml" xmlns:w16du="http://schemas.microsoft.com/office/word/2023/wordml/word16du" xmlns:w16sdtdh="http://schemas.microsoft.com/office/word/2020/wordml/sdtdatahash" xmlns:w16se="http://schemas.microsoft.com/office/word/2015/wordml/symex" xmlns:wpg="http://schemas.microsoft.com/office/word/2010/wordprocessingGroup" xmlns:wpi="http://schemas.microsoft.com/office/word/2010/wordprocessingInk" xmlns:wne="http://schemas.microsoft.com/office/word/2006/wordml" xmlns:wps="http://schemas.microsoft.com/office/word/2010/wordprocessingShape" mc:Ignorable="w14 w15 w16se w16cid w16 w16cex w16sdtdh w16du wp14">
+<w:numbering xmlns:wpc="http://schemas.microsoft.com/office/word/2010/wordprocessingCanvas" xmlns:cx="http://schemas.microsoft.com/office/drawing/2014/chartex" xmlns:cx1="http://schemas.microsoft.com/office/drawing/2015/9/8/chartex" xmlns:cx2="http://schemas.microsoft.com/office/drawing/2015/10/21/chartex" xmlns:cx3="http://schemas.microsoft.com/office/drawing/2016/5/9/chartex" xmlns:cx4="http://schemas.microsoft.com/office/drawing/2016/5/10/chartex" xmlns:cx5="http://schemas.microsoft.com/office/drawing/2016/5/11/chartex" xmlns:cx6="http://schemas.microsoft.com/office/drawing/2016/5/12/chartex" xmlns:cx7="http://schemas.microsoft.com/office/drawing/2016/5/13/chartex" xmlns:cx8="http://schemas.microsoft.com/office/drawing/2016/5/14/chartex" xmlns:mc="http://schemas.openxmlformats.org/markup-compatibility/2006" xmlns:aink="http://schemas.microsoft.com/office/drawing/2016/ink" xmlns:am3d="http://schemas.microsoft.com/office/drawing/2017/model3d" xmlns:o="urn:schemas-microsoft-com:office:office" xmlns:oel="http://schemas.microsoft.com/office/2019/extlst" xmlns:r="http://schemas.openxmlformats.org/officeDocument/2006/relationships" xmlns:m="http://schemas.openxmlformats.org/officeDocument/2006/math" xmlns:v="urn:schemas-microsoft-com:vml" xmlns:wp14="http://schemas.microsoft.com/office/word/2010/wordprocessingDrawing" xmlns:wp="http://schemas.openxmlformats.org/drawingml/2006/wordprocessingDrawing" xmlns:w10="urn:schemas-microsoft-com:office:word" xmlns:w="http://schemas.openxmlformats.org/wordprocessingml/2006/main" xmlns:w14="http://schemas.microsoft.com/office/word/2010/wordml" xmlns:w15="http://schemas.microsoft.com/office/word/2012/wordml" xmlns:w16cex="http://schemas.microsoft.com/office/word/2018/wordml/cex" xmlns:w16cid="http://schemas.microsoft.com/office/word/2016/wordml/cid" xmlns:w16="http://schemas.microsoft.com/office/word/2018/wordml" xmlns:w16du="http://schemas.microsoft.com/office/word/2023/wordml/word16du" xmlns:w16sdtdh="http://schemas.microsoft.com/office/word/2020/wordml/sdtdatahash" xmlns:w16sdtfl="http://schemas.microsoft.com/office/word/2024/wordml/sdtformatlock" xmlns:w16se="http://schemas.microsoft.com/office/word/2015/wordml/symex" xmlns:wpg="http://schemas.microsoft.com/office/word/2010/wordprocessingGroup" xmlns:wpi="http://schemas.microsoft.com/office/word/2010/wordprocessingInk" xmlns:wne="http://schemas.microsoft.com/office/word/2006/wordml" xmlns:wps="http://schemas.microsoft.com/office/word/2010/wordprocessingShape" mc:Ignorable="w14 w15 w16se w16cid w16 w16cex w16sdtdh w16sdtfl w16du wp14">
   <w:abstractNum w:abstractNumId="0" w15:restartNumberingAfterBreak="0">
     <w:nsid w:val="0F32E6A4"/>
     <w:multiLevelType w:val="hybridMultilevel"/>
@@ -2071,7 +2276,7 @@
         <w:ind w:left="720" w:hanging="360"/>
       </w:pPr>
       <w:rPr>
-        <w:rFonts w:hint="default" w:ascii="Symbol" w:hAnsi="Symbol"/>
+        <w:rFonts w:ascii="Symbol" w:hAnsi="Symbol" w:hint="default"/>
       </w:rPr>
     </w:lvl>
     <w:lvl w:ilvl="1" w:tplc="7DBE6CD6">
@@ -2083,7 +2288,7 @@
         <w:ind w:left="1440" w:hanging="360"/>
       </w:pPr>
       <w:rPr>
-        <w:rFonts w:hint="default" w:ascii="Courier New" w:hAnsi="Courier New"/>
+        <w:rFonts w:ascii="Courier New" w:hAnsi="Courier New" w:hint="default"/>
       </w:rPr>
     </w:lvl>
     <w:lvl w:ilvl="2" w:tplc="D06A0C32">
@@ -2095,7 +2300,7 @@
         <w:ind w:left="2160" w:hanging="360"/>
       </w:pPr>
       <w:rPr>
-        <w:rFonts w:hint="default" w:ascii="Wingdings" w:hAnsi="Wingdings"/>
+        <w:rFonts w:ascii="Wingdings" w:hAnsi="Wingdings" w:hint="default"/>
       </w:rPr>
     </w:lvl>
     <w:lvl w:ilvl="3" w:tplc="2E608C34">
@@ -2107,7 +2312,7 @@
         <w:ind w:left="2880" w:hanging="360"/>
       </w:pPr>
       <w:rPr>
-        <w:rFonts w:hint="default" w:ascii="Symbol" w:hAnsi="Symbol"/>
+        <w:rFonts w:ascii="Symbol" w:hAnsi="Symbol" w:hint="default"/>
       </w:rPr>
     </w:lvl>
     <w:lvl w:ilvl="4" w:tplc="50068E14">
@@ -2119,7 +2324,7 @@
         <w:ind w:left="3600" w:hanging="360"/>
       </w:pPr>
       <w:rPr>
-        <w:rFonts w:hint="default" w:ascii="Courier New" w:hAnsi="Courier New"/>
+        <w:rFonts w:ascii="Courier New" w:hAnsi="Courier New" w:hint="default"/>
       </w:rPr>
     </w:lvl>
     <w:lvl w:ilvl="5" w:tplc="0D2CC07A">
@@ -2131,7 +2336,7 @@
         <w:ind w:left="4320" w:hanging="360"/>
       </w:pPr>
       <w:rPr>
-        <w:rFonts w:hint="default" w:ascii="Wingdings" w:hAnsi="Wingdings"/>
+        <w:rFonts w:ascii="Wingdings" w:hAnsi="Wingdings" w:hint="default"/>
       </w:rPr>
     </w:lvl>
     <w:lvl w:ilvl="6" w:tplc="8C261696">
@@ -2143,7 +2348,7 @@
         <w:ind w:left="5040" w:hanging="360"/>
       </w:pPr>
       <w:rPr>
-        <w:rFonts w:hint="default" w:ascii="Symbol" w:hAnsi="Symbol"/>
+        <w:rFonts w:ascii="Symbol" w:hAnsi="Symbol" w:hint="default"/>
       </w:rPr>
     </w:lvl>
     <w:lvl w:ilvl="7" w:tplc="C7905FA6">
@@ -2155,7 +2360,7 @@
         <w:ind w:left="5760" w:hanging="360"/>
       </w:pPr>
       <w:rPr>
-        <w:rFonts w:hint="default" w:ascii="Courier New" w:hAnsi="Courier New"/>
+        <w:rFonts w:ascii="Courier New" w:hAnsi="Courier New" w:hint="default"/>
       </w:rPr>
     </w:lvl>
     <w:lvl w:ilvl="8" w:tplc="DF5A2966">
@@ -2167,7 +2372,7 @@
         <w:ind w:left="6480" w:hanging="360"/>
       </w:pPr>
       <w:rPr>
-        <w:rFonts w:hint="default" w:ascii="Wingdings" w:hAnsi="Wingdings"/>
+        <w:rFonts w:ascii="Wingdings" w:hAnsi="Wingdings" w:hint="default"/>
       </w:rPr>
     </w:lvl>
   </w:abstractNum>
@@ -2184,7 +2389,7 @@
         <w:ind w:left="1080" w:hanging="360"/>
       </w:pPr>
       <w:rPr>
-        <w:rFonts w:hint="default" w:ascii="Symbol" w:hAnsi="Symbol"/>
+        <w:rFonts w:ascii="Symbol" w:hAnsi="Symbol" w:hint="default"/>
       </w:rPr>
     </w:lvl>
     <w:lvl w:ilvl="1" w:tplc="1A14C3C8">
@@ -2196,7 +2401,7 @@
         <w:ind w:left="1800" w:hanging="360"/>
       </w:pPr>
       <w:rPr>
-        <w:rFonts w:hint="default" w:ascii="Courier New" w:hAnsi="Courier New"/>
+        <w:rFonts w:ascii="Courier New" w:hAnsi="Courier New" w:hint="default"/>
       </w:rPr>
     </w:lvl>
     <w:lvl w:ilvl="2" w:tplc="440844AA">
@@ -2208,7 +2413,7 @@
         <w:ind w:left="2520" w:hanging="360"/>
       </w:pPr>
       <w:rPr>
-        <w:rFonts w:hint="default" w:ascii="Wingdings" w:hAnsi="Wingdings"/>
+        <w:rFonts w:ascii="Wingdings" w:hAnsi="Wingdings" w:hint="default"/>
       </w:rPr>
     </w:lvl>
     <w:lvl w:ilvl="3" w:tplc="BEECDFCE">
@@ -2220,7 +2425,7 @@
         <w:ind w:left="3240" w:hanging="360"/>
       </w:pPr>
       <w:rPr>
-        <w:rFonts w:hint="default" w:ascii="Symbol" w:hAnsi="Symbol"/>
+        <w:rFonts w:ascii="Symbol" w:hAnsi="Symbol" w:hint="default"/>
       </w:rPr>
     </w:lvl>
     <w:lvl w:ilvl="4" w:tplc="61C42D70">
@@ -2232,7 +2437,7 @@
         <w:ind w:left="3960" w:hanging="360"/>
       </w:pPr>
       <w:rPr>
-        <w:rFonts w:hint="default" w:ascii="Courier New" w:hAnsi="Courier New"/>
+        <w:rFonts w:ascii="Courier New" w:hAnsi="Courier New" w:hint="default"/>
       </w:rPr>
     </w:lvl>
     <w:lvl w:ilvl="5" w:tplc="93C6BE40">
@@ -2244,7 +2449,7 @@
         <w:ind w:left="4680" w:hanging="360"/>
       </w:pPr>
       <w:rPr>
-        <w:rFonts w:hint="default" w:ascii="Wingdings" w:hAnsi="Wingdings"/>
+        <w:rFonts w:ascii="Wingdings" w:hAnsi="Wingdings" w:hint="default"/>
       </w:rPr>
     </w:lvl>
     <w:lvl w:ilvl="6" w:tplc="3F6EE946">
@@ -2256,7 +2461,7 @@
         <w:ind w:left="5400" w:hanging="360"/>
       </w:pPr>
       <w:rPr>
-        <w:rFonts w:hint="default" w:ascii="Symbol" w:hAnsi="Symbol"/>
+        <w:rFonts w:ascii="Symbol" w:hAnsi="Symbol" w:hint="default"/>
       </w:rPr>
     </w:lvl>
     <w:lvl w:ilvl="7" w:tplc="D8F60F70">
@@ -2268,7 +2473,7 @@
         <w:ind w:left="6120" w:hanging="360"/>
       </w:pPr>
       <w:rPr>
-        <w:rFonts w:hint="default" w:ascii="Courier New" w:hAnsi="Courier New"/>
+        <w:rFonts w:ascii="Courier New" w:hAnsi="Courier New" w:hint="default"/>
       </w:rPr>
     </w:lvl>
     <w:lvl w:ilvl="8" w:tplc="7BF85208">
@@ -2280,7 +2485,7 @@
         <w:ind w:left="6840" w:hanging="360"/>
       </w:pPr>
       <w:rPr>
-        <w:rFonts w:hint="default" w:ascii="Wingdings" w:hAnsi="Wingdings"/>
+        <w:rFonts w:ascii="Wingdings" w:hAnsi="Wingdings" w:hint="default"/>
       </w:rPr>
     </w:lvl>
   </w:abstractNum>
@@ -2297,7 +2502,7 @@
         <w:ind w:left="1080" w:hanging="360"/>
       </w:pPr>
       <w:rPr>
-        <w:rFonts w:hint="default" w:ascii="Symbol" w:hAnsi="Symbol"/>
+        <w:rFonts w:ascii="Symbol" w:hAnsi="Symbol" w:hint="default"/>
       </w:rPr>
     </w:lvl>
     <w:lvl w:ilvl="1" w:tplc="4A80991A">
@@ -2309,7 +2514,7 @@
         <w:ind w:left="1800" w:hanging="360"/>
       </w:pPr>
       <w:rPr>
-        <w:rFonts w:hint="default" w:ascii="Courier New" w:hAnsi="Courier New"/>
+        <w:rFonts w:ascii="Courier New" w:hAnsi="Courier New" w:hint="default"/>
       </w:rPr>
     </w:lvl>
     <w:lvl w:ilvl="2" w:tplc="FFC493FE">
@@ -2321,7 +2526,7 @@
         <w:ind w:left="2520" w:hanging="360"/>
       </w:pPr>
       <w:rPr>
-        <w:rFonts w:hint="default" w:ascii="Wingdings" w:hAnsi="Wingdings"/>
+        <w:rFonts w:ascii="Wingdings" w:hAnsi="Wingdings" w:hint="default"/>
       </w:rPr>
     </w:lvl>
     <w:lvl w:ilvl="3" w:tplc="F6D856A8">
@@ -2333,7 +2538,7 @@
         <w:ind w:left="3240" w:hanging="360"/>
       </w:pPr>
       <w:rPr>
-        <w:rFonts w:hint="default" w:ascii="Symbol" w:hAnsi="Symbol"/>
+        <w:rFonts w:ascii="Symbol" w:hAnsi="Symbol" w:hint="default"/>
       </w:rPr>
     </w:lvl>
     <w:lvl w:ilvl="4" w:tplc="CF44E492">
@@ -2345,7 +2550,7 @@
         <w:ind w:left="3960" w:hanging="360"/>
       </w:pPr>
       <w:rPr>
-        <w:rFonts w:hint="default" w:ascii="Courier New" w:hAnsi="Courier New"/>
+        <w:rFonts w:ascii="Courier New" w:hAnsi="Courier New" w:hint="default"/>
       </w:rPr>
     </w:lvl>
     <w:lvl w:ilvl="5" w:tplc="326004F8">
@@ -2357,7 +2562,7 @@
         <w:ind w:left="4680" w:hanging="360"/>
       </w:pPr>
       <w:rPr>
-        <w:rFonts w:hint="default" w:ascii="Wingdings" w:hAnsi="Wingdings"/>
+        <w:rFonts w:ascii="Wingdings" w:hAnsi="Wingdings" w:hint="default"/>
       </w:rPr>
     </w:lvl>
     <w:lvl w:ilvl="6" w:tplc="E7A06396">
@@ -2369,7 +2574,7 @@
         <w:ind w:left="5400" w:hanging="360"/>
       </w:pPr>
       <w:rPr>
-        <w:rFonts w:hint="default" w:ascii="Symbol" w:hAnsi="Symbol"/>
+        <w:rFonts w:ascii="Symbol" w:hAnsi="Symbol" w:hint="default"/>
       </w:rPr>
     </w:lvl>
     <w:lvl w:ilvl="7" w:tplc="0C1259A6">
@@ -2381,7 +2586,7 @@
         <w:ind w:left="6120" w:hanging="360"/>
       </w:pPr>
       <w:rPr>
-        <w:rFonts w:hint="default" w:ascii="Courier New" w:hAnsi="Courier New"/>
+        <w:rFonts w:ascii="Courier New" w:hAnsi="Courier New" w:hint="default"/>
       </w:rPr>
     </w:lvl>
     <w:lvl w:ilvl="8" w:tplc="875E89AE">
@@ -2393,7 +2598,7 @@
         <w:ind w:left="6840" w:hanging="360"/>
       </w:pPr>
       <w:rPr>
-        <w:rFonts w:hint="default" w:ascii="Wingdings" w:hAnsi="Wingdings"/>
+        <w:rFonts w:ascii="Wingdings" w:hAnsi="Wingdings" w:hint="default"/>
       </w:rPr>
     </w:lvl>
   </w:abstractNum>
@@ -2410,7 +2615,7 @@
         <w:ind w:left="720" w:hanging="360"/>
       </w:pPr>
       <w:rPr>
-        <w:rFonts w:hint="default" w:ascii="Symbol" w:hAnsi="Symbol"/>
+        <w:rFonts w:ascii="Symbol" w:hAnsi="Symbol" w:hint="default"/>
       </w:rPr>
     </w:lvl>
     <w:lvl w:ilvl="1" w:tplc="AB161B86">
@@ -2422,7 +2627,7 @@
         <w:ind w:left="1440" w:hanging="360"/>
       </w:pPr>
       <w:rPr>
-        <w:rFonts w:hint="default" w:ascii="Courier New" w:hAnsi="Courier New"/>
+        <w:rFonts w:ascii="Courier New" w:hAnsi="Courier New" w:hint="default"/>
       </w:rPr>
     </w:lvl>
     <w:lvl w:ilvl="2" w:tplc="3B00FEB2">
@@ -2434,7 +2639,7 @@
         <w:ind w:left="2160" w:hanging="360"/>
       </w:pPr>
       <w:rPr>
-        <w:rFonts w:hint="default" w:ascii="Wingdings" w:hAnsi="Wingdings"/>
+        <w:rFonts w:ascii="Wingdings" w:hAnsi="Wingdings" w:hint="default"/>
       </w:rPr>
     </w:lvl>
     <w:lvl w:ilvl="3" w:tplc="8228BC50">
@@ -2446,7 +2651,7 @@
         <w:ind w:left="2880" w:hanging="360"/>
       </w:pPr>
       <w:rPr>
-        <w:rFonts w:hint="default" w:ascii="Symbol" w:hAnsi="Symbol"/>
+        <w:rFonts w:ascii="Symbol" w:hAnsi="Symbol" w:hint="default"/>
       </w:rPr>
     </w:lvl>
     <w:lvl w:ilvl="4" w:tplc="E124D1F2">
@@ -2458,7 +2663,7 @@
         <w:ind w:left="3600" w:hanging="360"/>
       </w:pPr>
       <w:rPr>
-        <w:rFonts w:hint="default" w:ascii="Courier New" w:hAnsi="Courier New"/>
+        <w:rFonts w:ascii="Courier New" w:hAnsi="Courier New" w:hint="default"/>
       </w:rPr>
     </w:lvl>
     <w:lvl w:ilvl="5" w:tplc="DD42B6B6">
@@ -2470,7 +2675,7 @@
         <w:ind w:left="4320" w:hanging="360"/>
       </w:pPr>
       <w:rPr>
-        <w:rFonts w:hint="default" w:ascii="Wingdings" w:hAnsi="Wingdings"/>
+        <w:rFonts w:ascii="Wingdings" w:hAnsi="Wingdings" w:hint="default"/>
       </w:rPr>
     </w:lvl>
     <w:lvl w:ilvl="6" w:tplc="D700A4D0">
@@ -2482,7 +2687,7 @@
         <w:ind w:left="5040" w:hanging="360"/>
       </w:pPr>
       <w:rPr>
-        <w:rFonts w:hint="default" w:ascii="Symbol" w:hAnsi="Symbol"/>
+        <w:rFonts w:ascii="Symbol" w:hAnsi="Symbol" w:hint="default"/>
       </w:rPr>
     </w:lvl>
     <w:lvl w:ilvl="7" w:tplc="41501CA2">
@@ -2494,7 +2699,7 @@
         <w:ind w:left="5760" w:hanging="360"/>
       </w:pPr>
       <w:rPr>
-        <w:rFonts w:hint="default" w:ascii="Courier New" w:hAnsi="Courier New"/>
+        <w:rFonts w:ascii="Courier New" w:hAnsi="Courier New" w:hint="default"/>
       </w:rPr>
     </w:lvl>
     <w:lvl w:ilvl="8" w:tplc="FBCC5D66">
@@ -2506,31 +2711,31 @@
         <w:ind w:left="6480" w:hanging="360"/>
       </w:pPr>
       <w:rPr>
-        <w:rFonts w:hint="default" w:ascii="Wingdings" w:hAnsi="Wingdings"/>
+        <w:rFonts w:ascii="Wingdings" w:hAnsi="Wingdings" w:hint="default"/>
       </w:rPr>
     </w:lvl>
   </w:abstractNum>
-  <w:num w:numId="1" w16cid:durableId="846481392">
+  <w:num w:numId="1" w16cid:durableId="1616446332">
+    <w:abstractNumId w:val="2"/>
+  </w:num>
+  <w:num w:numId="2" w16cid:durableId="2103721751">
+    <w:abstractNumId w:val="3"/>
+  </w:num>
+  <w:num w:numId="3" w16cid:durableId="846481392">
     <w:abstractNumId w:val="0"/>
   </w:num>
-  <w:num w:numId="2" w16cid:durableId="1616446332">
-    <w:abstractNumId w:val="2"/>
-  </w:num>
-  <w:num w:numId="3" w16cid:durableId="908002229">
+  <w:num w:numId="4" w16cid:durableId="908002229">
     <w:abstractNumId w:val="1"/>
-  </w:num>
-  <w:num w:numId="4" w16cid:durableId="2103721751">
-    <w:abstractNumId w:val="3"/>
   </w:num>
 </w:numbering>
 </file>
 
 <file path=word/styles.xml><?xml version="1.0" encoding="utf-8"?>
-<w:styles xmlns:mc="http://schemas.openxmlformats.org/markup-compatibility/2006" xmlns:r="http://schemas.openxmlformats.org/officeDocument/2006/relationships" xmlns:w="http://schemas.openxmlformats.org/wordprocessingml/2006/main" xmlns:w14="http://schemas.microsoft.com/office/word/2010/wordml" xmlns:w15="http://schemas.microsoft.com/office/word/2012/wordml" xmlns:w16cex="http://schemas.microsoft.com/office/word/2018/wordml/cex" xmlns:w16cid="http://schemas.microsoft.com/office/word/2016/wordml/cid" xmlns:w16="http://schemas.microsoft.com/office/word/2018/wordml" xmlns:w16du="http://schemas.microsoft.com/office/word/2023/wordml/word16du" xmlns:w16sdtdh="http://schemas.microsoft.com/office/word/2020/wordml/sdtdatahash" xmlns:w16se="http://schemas.microsoft.com/office/word/2015/wordml/symex" mc:Ignorable="w14 w15 w16se w16cid w16 w16cex w16sdtdh w16du">
+<w:styles xmlns:mc="http://schemas.openxmlformats.org/markup-compatibility/2006" xmlns:r="http://schemas.openxmlformats.org/officeDocument/2006/relationships" xmlns:w="http://schemas.openxmlformats.org/wordprocessingml/2006/main" xmlns:w14="http://schemas.microsoft.com/office/word/2010/wordml" xmlns:w15="http://schemas.microsoft.com/office/word/2012/wordml" xmlns:w16cex="http://schemas.microsoft.com/office/word/2018/wordml/cex" xmlns:w16cid="http://schemas.microsoft.com/office/word/2016/wordml/cid" xmlns:w16="http://schemas.microsoft.com/office/word/2018/wordml" xmlns:w16du="http://schemas.microsoft.com/office/word/2023/wordml/word16du" xmlns:w16sdtdh="http://schemas.microsoft.com/office/word/2020/wordml/sdtdatahash" xmlns:w16sdtfl="http://schemas.microsoft.com/office/word/2024/wordml/sdtformatlock" xmlns:w16se="http://schemas.microsoft.com/office/word/2015/wordml/symex" mc:Ignorable="w14 w15 w16se w16cid w16 w16cex w16sdtdh w16sdtfl w16du">
   <w:docDefaults>
     <w:rPrDefault>
       <w:rPr>
-        <w:rFonts w:asciiTheme="minorHAnsi" w:hAnsiTheme="minorHAnsi" w:eastAsiaTheme="minorEastAsia" w:cstheme="minorBidi"/>
+        <w:rFonts w:asciiTheme="minorHAnsi" w:eastAsiaTheme="minorEastAsia" w:hAnsiTheme="minorHAnsi" w:cstheme="minorBidi"/>
         <w:sz w:val="24"/>
         <w:szCs w:val="24"/>
         <w:lang w:val="en-US" w:eastAsia="ja-JP" w:bidi="ar-SA"/>
@@ -2545,14 +2750,14 @@
   <w:latentStyles w:defLockedState="0" w:defUIPriority="99" w:defSemiHidden="0" w:defUnhideWhenUsed="0" w:defQFormat="0" w:count="376">
     <w:lsdException w:name="Normal" w:uiPriority="0" w:qFormat="1"/>
     <w:lsdException w:name="heading 1" w:uiPriority="9" w:qFormat="1"/>
-    <w:lsdException w:name="heading 2" w:uiPriority="9" w:semiHidden="1" w:unhideWhenUsed="1" w:qFormat="1"/>
-    <w:lsdException w:name="heading 3" w:uiPriority="9" w:semiHidden="1" w:unhideWhenUsed="1" w:qFormat="1"/>
-    <w:lsdException w:name="heading 4" w:uiPriority="9" w:semiHidden="1" w:unhideWhenUsed="1" w:qFormat="1"/>
-    <w:lsdException w:name="heading 5" w:uiPriority="9" w:semiHidden="1" w:unhideWhenUsed="1" w:qFormat="1"/>
-    <w:lsdException w:name="heading 6" w:uiPriority="9" w:semiHidden="1" w:unhideWhenUsed="1" w:qFormat="1"/>
-    <w:lsdException w:name="heading 7" w:uiPriority="9" w:semiHidden="1" w:unhideWhenUsed="1" w:qFormat="1"/>
-    <w:lsdException w:name="heading 8" w:uiPriority="9" w:semiHidden="1" w:unhideWhenUsed="1" w:qFormat="1"/>
-    <w:lsdException w:name="heading 9" w:uiPriority="9" w:semiHidden="1" w:unhideWhenUsed="1" w:qFormat="1"/>
+    <w:lsdException w:name="heading 2" w:semiHidden="1" w:uiPriority="9" w:unhideWhenUsed="1" w:qFormat="1"/>
+    <w:lsdException w:name="heading 3" w:semiHidden="1" w:uiPriority="9" w:unhideWhenUsed="1" w:qFormat="1"/>
+    <w:lsdException w:name="heading 4" w:semiHidden="1" w:uiPriority="9" w:unhideWhenUsed="1" w:qFormat="1"/>
+    <w:lsdException w:name="heading 5" w:semiHidden="1" w:uiPriority="9" w:unhideWhenUsed="1" w:qFormat="1"/>
+    <w:lsdException w:name="heading 6" w:semiHidden="1" w:uiPriority="9" w:unhideWhenUsed="1" w:qFormat="1"/>
+    <w:lsdException w:name="heading 7" w:semiHidden="1" w:uiPriority="9" w:unhideWhenUsed="1" w:qFormat="1"/>
+    <w:lsdException w:name="heading 8" w:semiHidden="1" w:uiPriority="9" w:unhideWhenUsed="1" w:qFormat="1"/>
+    <w:lsdException w:name="heading 9" w:semiHidden="1" w:uiPriority="9" w:unhideWhenUsed="1" w:qFormat="1"/>
     <w:lsdException w:name="index 1" w:semiHidden="1" w:unhideWhenUsed="1"/>
     <w:lsdException w:name="index 2" w:semiHidden="1" w:unhideWhenUsed="1"/>
     <w:lsdException w:name="index 3" w:semiHidden="1" w:unhideWhenUsed="1"/>
@@ -2562,22 +2767,22 @@
     <w:lsdException w:name="index 7" w:semiHidden="1" w:unhideWhenUsed="1"/>
     <w:lsdException w:name="index 8" w:semiHidden="1" w:unhideWhenUsed="1"/>
     <w:lsdException w:name="index 9" w:semiHidden="1" w:unhideWhenUsed="1"/>
-    <w:lsdException w:name="toc 1" w:uiPriority="39" w:semiHidden="1" w:unhideWhenUsed="1"/>
-    <w:lsdException w:name="toc 2" w:uiPriority="39" w:semiHidden="1" w:unhideWhenUsed="1"/>
-    <w:lsdException w:name="toc 3" w:uiPriority="39" w:semiHidden="1" w:unhideWhenUsed="1"/>
-    <w:lsdException w:name="toc 4" w:uiPriority="39" w:semiHidden="1" w:unhideWhenUsed="1"/>
-    <w:lsdException w:name="toc 5" w:uiPriority="39" w:semiHidden="1" w:unhideWhenUsed="1"/>
-    <w:lsdException w:name="toc 6" w:uiPriority="39" w:semiHidden="1" w:unhideWhenUsed="1"/>
-    <w:lsdException w:name="toc 7" w:uiPriority="39" w:semiHidden="1" w:unhideWhenUsed="1"/>
-    <w:lsdException w:name="toc 8" w:uiPriority="39" w:semiHidden="1" w:unhideWhenUsed="1"/>
-    <w:lsdException w:name="toc 9" w:uiPriority="39" w:semiHidden="1" w:unhideWhenUsed="1"/>
+    <w:lsdException w:name="toc 1" w:semiHidden="1" w:uiPriority="39" w:unhideWhenUsed="1"/>
+    <w:lsdException w:name="toc 2" w:semiHidden="1" w:uiPriority="39" w:unhideWhenUsed="1"/>
+    <w:lsdException w:name="toc 3" w:semiHidden="1" w:uiPriority="39" w:unhideWhenUsed="1"/>
+    <w:lsdException w:name="toc 4" w:semiHidden="1" w:uiPriority="39" w:unhideWhenUsed="1"/>
+    <w:lsdException w:name="toc 5" w:semiHidden="1" w:uiPriority="39" w:unhideWhenUsed="1"/>
+    <w:lsdException w:name="toc 6" w:semiHidden="1" w:uiPriority="39" w:unhideWhenUsed="1"/>
+    <w:lsdException w:name="toc 7" w:semiHidden="1" w:uiPriority="39" w:unhideWhenUsed="1"/>
+    <w:lsdException w:name="toc 8" w:semiHidden="1" w:uiPriority="39" w:unhideWhenUsed="1"/>
+    <w:lsdException w:name="toc 9" w:semiHidden="1" w:uiPriority="39" w:unhideWhenUsed="1"/>
     <w:lsdException w:name="Normal Indent" w:semiHidden="1" w:unhideWhenUsed="1"/>
     <w:lsdException w:name="footnote text" w:semiHidden="1" w:unhideWhenUsed="1"/>
     <w:lsdException w:name="annotation text" w:semiHidden="1" w:unhideWhenUsed="1"/>
     <w:lsdException w:name="header" w:semiHidden="1" w:unhideWhenUsed="1"/>
     <w:lsdException w:name="footer" w:semiHidden="1" w:unhideWhenUsed="1"/>
     <w:lsdException w:name="index heading" w:semiHidden="1" w:unhideWhenUsed="1"/>
-    <w:lsdException w:name="caption" w:uiPriority="35" w:semiHidden="1" w:unhideWhenUsed="1" w:qFormat="1"/>
+    <w:lsdException w:name="caption" w:semiHidden="1" w:uiPriority="35" w:unhideWhenUsed="1" w:qFormat="1"/>
     <w:lsdException w:name="table of figures" w:semiHidden="1" w:unhideWhenUsed="1"/>
     <w:lsdException w:name="envelope address" w:semiHidden="1" w:unhideWhenUsed="1"/>
     <w:lsdException w:name="envelope return" w:semiHidden="1" w:unhideWhenUsed="1"/>
@@ -2608,7 +2813,7 @@
     <w:lsdException w:name="Title" w:uiPriority="10" w:qFormat="1"/>
     <w:lsdException w:name="Closing" w:semiHidden="1" w:unhideWhenUsed="1"/>
     <w:lsdException w:name="Signature" w:semiHidden="1" w:unhideWhenUsed="1"/>
-    <w:lsdException w:name="Default Paragraph Font" w:uiPriority="1" w:semiHidden="1" w:unhideWhenUsed="1"/>
+    <w:lsdException w:name="Default Paragraph Font" w:semiHidden="1" w:uiPriority="1" w:unhideWhenUsed="1"/>
     <w:lsdException w:name="Body Text" w:semiHidden="1" w:unhideWhenUsed="1"/>
     <w:lsdException w:name="Body Text Indent" w:semiHidden="1" w:unhideWhenUsed="1"/>
     <w:lsdException w:name="List Continue" w:semiHidden="1" w:unhideWhenUsed="1"/>
@@ -2808,8 +3013,8 @@
     <w:lsdException w:name="Subtle Reference" w:uiPriority="31" w:qFormat="1"/>
     <w:lsdException w:name="Intense Reference" w:uiPriority="32" w:qFormat="1"/>
     <w:lsdException w:name="Book Title" w:uiPriority="33" w:qFormat="1"/>
-    <w:lsdException w:name="Bibliography" w:uiPriority="37" w:semiHidden="1" w:unhideWhenUsed="1"/>
-    <w:lsdException w:name="TOC Heading" w:uiPriority="39" w:semiHidden="1" w:unhideWhenUsed="1" w:qFormat="1"/>
+    <w:lsdException w:name="Bibliography" w:semiHidden="1" w:uiPriority="37" w:unhideWhenUsed="1"/>
+    <w:lsdException w:name="TOC Heading" w:semiHidden="1" w:uiPriority="39" w:unhideWhenUsed="1" w:qFormat="1"/>
     <w:lsdException w:name="Plain Table 1" w:uiPriority="41"/>
     <w:lsdException w:name="Plain Table 2" w:uiPriority="42"/>
     <w:lsdException w:name="Plain Table 3" w:uiPriority="43"/>
@@ -2920,7 +3125,7 @@
     <w:lsdException w:name="Unresolved Mention" w:semiHidden="1" w:unhideWhenUsed="1"/>
     <w:lsdException w:name="Smart Link" w:semiHidden="1" w:unhideWhenUsed="1"/>
   </w:latentStyles>
-  <w:style w:type="paragraph" w:styleId="Normal" w:default="1">
+  <w:style w:type="paragraph" w:default="1" w:styleId="Normal">
     <w:name w:val="Normal"/>
     <w:qFormat/>
   </w:style>
@@ -2938,7 +3143,7 @@
       <w:outlineLvl w:val="0"/>
     </w:pPr>
     <w:rPr>
-      <w:rFonts w:asciiTheme="majorHAnsi" w:hAnsiTheme="majorHAnsi" w:eastAsiaTheme="majorEastAsia" w:cstheme="majorBidi"/>
+      <w:rFonts w:asciiTheme="majorHAnsi" w:eastAsiaTheme="majorEastAsia" w:hAnsiTheme="majorHAnsi" w:cstheme="majorBidi"/>
       <w:color w:val="0F4761" w:themeColor="accent1" w:themeShade="BF"/>
       <w:sz w:val="40"/>
       <w:szCs w:val="40"/>
@@ -2959,7 +3164,7 @@
       <w:outlineLvl w:val="1"/>
     </w:pPr>
     <w:rPr>
-      <w:rFonts w:asciiTheme="majorHAnsi" w:hAnsiTheme="majorHAnsi" w:eastAsiaTheme="majorEastAsia" w:cstheme="majorBidi"/>
+      <w:rFonts w:asciiTheme="majorHAnsi" w:eastAsiaTheme="majorEastAsia" w:hAnsiTheme="majorHAnsi" w:cstheme="majorBidi"/>
       <w:color w:val="0F4761" w:themeColor="accent1" w:themeShade="BF"/>
       <w:sz w:val="32"/>
       <w:szCs w:val="32"/>
@@ -3106,13 +3311,13 @@
       <w:color w:val="272727" w:themeColor="text1" w:themeTint="D8"/>
     </w:rPr>
   </w:style>
-  <w:style w:type="character" w:styleId="DefaultParagraphFont" w:default="1">
+  <w:style w:type="character" w:default="1" w:styleId="DefaultParagraphFont">
     <w:name w:val="Default Paragraph Font"/>
     <w:uiPriority w:val="1"/>
     <w:semiHidden/>
     <w:unhideWhenUsed/>
   </w:style>
-  <w:style w:type="table" w:styleId="TableNormal" w:default="1">
+  <w:style w:type="table" w:default="1" w:styleId="TableNormal">
     <w:name w:val="Normal Table"/>
     <w:uiPriority w:val="99"/>
     <w:semiHidden/>
@@ -3127,37 +3332,37 @@
       </w:tblCellMar>
     </w:tblPr>
   </w:style>
-  <w:style w:type="numbering" w:styleId="NoList" w:default="1">
+  <w:style w:type="numbering" w:default="1" w:styleId="NoList">
     <w:name w:val="No List"/>
     <w:uiPriority w:val="99"/>
     <w:semiHidden/>
     <w:unhideWhenUsed/>
   </w:style>
-  <w:style w:type="character" w:styleId="Heading1Char" w:customStyle="1">
+  <w:style w:type="character" w:customStyle="1" w:styleId="Heading1Char">
     <w:name w:val="Heading 1 Char"/>
     <w:basedOn w:val="DefaultParagraphFont"/>
     <w:link w:val="Heading1"/>
     <w:uiPriority w:val="9"/>
     <w:rPr>
-      <w:rFonts w:asciiTheme="majorHAnsi" w:hAnsiTheme="majorHAnsi" w:eastAsiaTheme="majorEastAsia" w:cstheme="majorBidi"/>
+      <w:rFonts w:asciiTheme="majorHAnsi" w:eastAsiaTheme="majorEastAsia" w:hAnsiTheme="majorHAnsi" w:cstheme="majorBidi"/>
       <w:color w:val="0F4761" w:themeColor="accent1" w:themeShade="BF"/>
       <w:sz w:val="40"/>
       <w:szCs w:val="40"/>
     </w:rPr>
   </w:style>
-  <w:style w:type="character" w:styleId="Heading2Char" w:customStyle="1">
+  <w:style w:type="character" w:customStyle="1" w:styleId="Heading2Char">
     <w:name w:val="Heading 2 Char"/>
     <w:basedOn w:val="DefaultParagraphFont"/>
     <w:link w:val="Heading2"/>
     <w:uiPriority w:val="9"/>
     <w:rPr>
-      <w:rFonts w:asciiTheme="majorHAnsi" w:hAnsiTheme="majorHAnsi" w:eastAsiaTheme="majorEastAsia" w:cstheme="majorBidi"/>
+      <w:rFonts w:asciiTheme="majorHAnsi" w:eastAsiaTheme="majorEastAsia" w:hAnsiTheme="majorHAnsi" w:cstheme="majorBidi"/>
       <w:color w:val="0F4761" w:themeColor="accent1" w:themeShade="BF"/>
       <w:sz w:val="32"/>
       <w:szCs w:val="32"/>
     </w:rPr>
   </w:style>
-  <w:style w:type="character" w:styleId="Heading3Char" w:customStyle="1">
+  <w:style w:type="character" w:customStyle="1" w:styleId="Heading3Char">
     <w:name w:val="Heading 3 Char"/>
     <w:basedOn w:val="DefaultParagraphFont"/>
     <w:link w:val="Heading3"/>
@@ -3169,7 +3374,7 @@
       <w:szCs w:val="28"/>
     </w:rPr>
   </w:style>
-  <w:style w:type="character" w:styleId="Heading4Char" w:customStyle="1">
+  <w:style w:type="character" w:customStyle="1" w:styleId="Heading4Char">
     <w:name w:val="Heading 4 Char"/>
     <w:basedOn w:val="DefaultParagraphFont"/>
     <w:link w:val="Heading4"/>
@@ -3181,7 +3386,7 @@
       <w:color w:val="0F4761" w:themeColor="accent1" w:themeShade="BF"/>
     </w:rPr>
   </w:style>
-  <w:style w:type="character" w:styleId="Heading5Char" w:customStyle="1">
+  <w:style w:type="character" w:customStyle="1" w:styleId="Heading5Char">
     <w:name w:val="Heading 5 Char"/>
     <w:basedOn w:val="DefaultParagraphFont"/>
     <w:link w:val="Heading5"/>
@@ -3191,7 +3396,7 @@
       <w:color w:val="0F4761" w:themeColor="accent1" w:themeShade="BF"/>
     </w:rPr>
   </w:style>
-  <w:style w:type="character" w:styleId="Heading6Char" w:customStyle="1">
+  <w:style w:type="character" w:customStyle="1" w:styleId="Heading6Char">
     <w:name w:val="Heading 6 Char"/>
     <w:basedOn w:val="DefaultParagraphFont"/>
     <w:link w:val="Heading6"/>
@@ -3203,7 +3408,7 @@
       <w:color w:val="595959" w:themeColor="text1" w:themeTint="A6"/>
     </w:rPr>
   </w:style>
-  <w:style w:type="character" w:styleId="Heading7Char" w:customStyle="1">
+  <w:style w:type="character" w:customStyle="1" w:styleId="Heading7Char">
     <w:name w:val="Heading 7 Char"/>
     <w:basedOn w:val="DefaultParagraphFont"/>
     <w:link w:val="Heading7"/>
@@ -3213,7 +3418,7 @@
       <w:color w:val="595959" w:themeColor="text1" w:themeTint="A6"/>
     </w:rPr>
   </w:style>
-  <w:style w:type="character" w:styleId="Heading8Char" w:customStyle="1">
+  <w:style w:type="character" w:customStyle="1" w:styleId="Heading8Char">
     <w:name w:val="Heading 8 Char"/>
     <w:basedOn w:val="DefaultParagraphFont"/>
     <w:link w:val="Heading8"/>
@@ -3225,7 +3430,7 @@
       <w:color w:val="272727" w:themeColor="text1" w:themeTint="D8"/>
     </w:rPr>
   </w:style>
-  <w:style w:type="character" w:styleId="Heading9Char" w:customStyle="1">
+  <w:style w:type="character" w:customStyle="1" w:styleId="Heading9Char">
     <w:name w:val="Heading 9 Char"/>
     <w:basedOn w:val="DefaultParagraphFont"/>
     <w:link w:val="Heading9"/>
@@ -3235,13 +3440,13 @@
       <w:color w:val="272727" w:themeColor="text1" w:themeTint="D8"/>
     </w:rPr>
   </w:style>
-  <w:style w:type="character" w:styleId="TitleChar" w:customStyle="1">
+  <w:style w:type="character" w:customStyle="1" w:styleId="TitleChar">
     <w:name w:val="Title Char"/>
     <w:basedOn w:val="DefaultParagraphFont"/>
     <w:link w:val="Title"/>
     <w:uiPriority w:val="10"/>
     <w:rPr>
-      <w:rFonts w:asciiTheme="majorHAnsi" w:hAnsiTheme="majorHAnsi" w:eastAsiaTheme="majorEastAsia" w:cstheme="majorBidi"/>
+      <w:rFonts w:asciiTheme="majorHAnsi" w:eastAsiaTheme="majorEastAsia" w:hAnsiTheme="majorHAnsi" w:cstheme="majorBidi"/>
       <w:spacing w:val="-10"/>
       <w:kern w:val="28"/>
       <w:sz w:val="56"/>
@@ -3260,14 +3465,14 @@
       <w:contextualSpacing/>
     </w:pPr>
     <w:rPr>
-      <w:rFonts w:asciiTheme="majorHAnsi" w:hAnsiTheme="majorHAnsi" w:eastAsiaTheme="majorEastAsia" w:cstheme="majorBidi"/>
+      <w:rFonts w:asciiTheme="majorHAnsi" w:eastAsiaTheme="majorEastAsia" w:hAnsiTheme="majorHAnsi" w:cstheme="majorBidi"/>
       <w:spacing w:val="-10"/>
       <w:kern w:val="28"/>
       <w:sz w:val="56"/>
       <w:szCs w:val="56"/>
     </w:rPr>
   </w:style>
-  <w:style w:type="character" w:styleId="SubtitleChar" w:customStyle="1">
+  <w:style w:type="character" w:customStyle="1" w:styleId="SubtitleChar">
     <w:name w:val="Subtitle Char"/>
     <w:basedOn w:val="DefaultParagraphFont"/>
     <w:link w:val="Subtitle"/>
@@ -3311,7 +3516,7 @@
       <w:color w:val="0F4761" w:themeColor="accent1" w:themeShade="BF"/>
     </w:rPr>
   </w:style>
-  <w:style w:type="character" w:styleId="QuoteChar" w:customStyle="1">
+  <w:style w:type="character" w:customStyle="1" w:styleId="QuoteChar">
     <w:name w:val="Quote Char"/>
     <w:basedOn w:val="DefaultParagraphFont"/>
     <w:link w:val="Quote"/>
@@ -3339,7 +3544,7 @@
       <w:color w:val="404040" w:themeColor="text1" w:themeTint="BF"/>
     </w:rPr>
   </w:style>
-  <w:style w:type="character" w:styleId="IntenseQuoteChar" w:customStyle="1">
+  <w:style w:type="character" w:customStyle="1" w:styleId="IntenseQuoteChar">
     <w:name w:val="Intense Quote Char"/>
     <w:basedOn w:val="DefaultParagraphFont"/>
     <w:link w:val="IntenseQuote"/>
@@ -3359,8 +3564,8 @@
     <w:qFormat/>
     <w:pPr>
       <w:pBdr>
-        <w:top w:val="single" w:color="0F4761" w:themeColor="accent1" w:themeShade="BF" w:sz="4" w:space="10"/>
-        <w:bottom w:val="single" w:color="0F4761" w:themeColor="accent1" w:themeShade="BF" w:sz="4" w:space="10"/>
+        <w:top w:val="single" w:sz="4" w:space="10" w:color="0F4761" w:themeColor="accent1" w:themeShade="BF"/>
+        <w:bottom w:val="single" w:sz="4" w:space="10" w:color="0F4761" w:themeColor="accent1" w:themeShade="BF"/>
       </w:pBdr>
       <w:spacing w:before="360" w:after="360"/>
       <w:ind w:left="864" w:right="864"/>

</xml_diff>